<commit_message>
minor fixes is GA01
</commit_message>
<xml_diff>
--- a/GA02/GA02.docx
+++ b/GA02/GA02.docx
@@ -616,7 +616,13 @@
         <w:rPr>
           <w:lang w:val="en-GB"/>
         </w:rPr>
-        <w:t xml:space="preserve">all standard computers have an operative system  that is either Windows, </w:t>
+        <w:t>A</w:t>
+      </w:r>
+      <w:r>
+        <w:rPr>
+          <w:lang w:val="en-GB"/>
+        </w:rPr>
+        <w:t xml:space="preserve">ll standard computers have an operative system  that is either Windows, </w:t>
       </w:r>
       <w:r>
         <w:rPr>
@@ -646,7 +652,13 @@
         <w:rPr>
           <w:lang w:val="en-GB"/>
         </w:rPr>
-        <w:t>a standard computer has a</w:t>
+        <w:t>A</w:t>
+      </w:r>
+      <w:r>
+        <w:rPr>
+          <w:lang w:val="en-GB"/>
+        </w:rPr>
+        <w:t xml:space="preserve"> standard computer has a</w:t>
       </w:r>
       <w:r>
         <w:rPr>
@@ -670,7 +682,13 @@
         <w:rPr>
           <w:lang w:val="en-GB"/>
         </w:rPr>
-        <w:t>we do not emulate any softw</w:t>
+        <w:t>W</w:t>
+      </w:r>
+      <w:r>
+        <w:rPr>
+          <w:lang w:val="en-GB"/>
+        </w:rPr>
+        <w:t>e do not emulate any softw</w:t>
       </w:r>
       <w:r>
         <w:rPr>
@@ -700,7 +718,7 @@
         <w:rPr>
           <w:lang w:val="en-GB"/>
         </w:rPr>
-        <w:t>t</w:t>
+        <w:t>T</w:t>
       </w:r>
       <w:r>
         <w:rPr>
@@ -730,7 +748,7 @@
         <w:rPr>
           <w:lang w:val="en-GB"/>
         </w:rPr>
-        <w:t>t</w:t>
+        <w:t>T</w:t>
       </w:r>
       <w:r>
         <w:rPr>
@@ -760,7 +778,7 @@
         <w:rPr>
           <w:lang w:val="en-GB"/>
         </w:rPr>
-        <w:t>t</w:t>
+        <w:t>T</w:t>
       </w:r>
       <w:r>
         <w:rPr>
@@ -783,6 +801,24 @@
     </w:p>
     <w:p>
       <w:pPr>
+        <w:pStyle w:val="ListParagraph"/>
+        <w:numPr>
+          <w:ilvl w:val="0"/>
+          <w:numId w:val="1"/>
+        </w:numPr>
+        <w:rPr>
+          <w:lang w:val="en-GB"/>
+        </w:rPr>
+      </w:pPr>
+      <w:r>
+        <w:rPr>
+          <w:lang w:val="en-GB"/>
+        </w:rPr>
+        <w:t>An avarage software system will use 3-5GB of RAM.</w:t>
+      </w:r>
+    </w:p>
+    <w:p>
+      <w:pPr>
         <w:pStyle w:val="Heading2"/>
         <w:rPr>
           <w:lang w:val="en-GB"/>
@@ -794,13 +830,6 @@
         </w:rPr>
         <w:t>System analysis</w:t>
       </w:r>
-    </w:p>
-    <w:p>
-      <w:pPr>
-        <w:rPr>
-          <w:lang w:val="en-GB"/>
-        </w:rPr>
-      </w:pPr>
     </w:p>
     <w:p>
       <w:pPr>
@@ -7828,11 +7857,6 @@
           <w:p>
             <w:pPr>
               <w:rPr>
-                <w:lang w:val="en-US"/>
-              </w:rPr>
-            </w:pPr>
-            <w:r>
-              <w:rPr>
                 <w:rFonts w:ascii="Arial" w:eastAsia="Times New Roman" w:hAnsi="Arial" w:cs="Arial"/>
                 <w:bCs/>
                 <w:iCs/>
@@ -7841,9 +7865,7 @@
                 <w:szCs w:val="20"/>
                 <w:lang w:eastAsia="sv-SE"/>
               </w:rPr>
-              <w:t xml:space="preserve">P4.2 Restarting from </w:t>
-            </w:r>
-            <w:proofErr w:type="spellStart"/>
+            </w:pPr>
             <w:r>
               <w:rPr>
                 <w:rFonts w:ascii="Arial" w:eastAsia="Times New Roman" w:hAnsi="Arial" w:cs="Arial"/>
@@ -7854,11 +7876,41 @@
                 <w:szCs w:val="20"/>
                 <w:lang w:eastAsia="sv-SE"/>
               </w:rPr>
+              <w:t xml:space="preserve">P4.2 Restarting from </w:t>
+            </w:r>
+            <w:proofErr w:type="spellStart"/>
+            <w:r>
+              <w:rPr>
+                <w:rFonts w:ascii="Arial" w:eastAsia="Times New Roman" w:hAnsi="Arial" w:cs="Arial"/>
+                <w:bCs/>
+                <w:iCs/>
+                <w:color w:val="000000"/>
+                <w:sz w:val="20"/>
+                <w:szCs w:val="20"/>
+                <w:lang w:eastAsia="sv-SE"/>
+              </w:rPr>
               <w:t>checkpoint</w:t>
             </w:r>
-            <w:bookmarkStart w:id="0" w:name="_GoBack"/>
-            <w:bookmarkEnd w:id="0"/>
             <w:proofErr w:type="spellEnd"/>
+          </w:p>
+          <w:p>
+            <w:pPr>
+              <w:rPr>
+                <w:lang w:val="en-US"/>
+              </w:rPr>
+            </w:pPr>
+            <w:r>
+              <w:rPr>
+                <w:rFonts w:ascii="Arial" w:eastAsia="Times New Roman" w:hAnsi="Arial" w:cs="Arial"/>
+                <w:bCs/>
+                <w:iCs/>
+                <w:color w:val="000000"/>
+                <w:sz w:val="20"/>
+                <w:szCs w:val="20"/>
+                <w:lang w:eastAsia="sv-SE"/>
+              </w:rPr>
+              <w:t>P5.1 Robust system</w:t>
+            </w:r>
           </w:p>
         </w:tc>
       </w:tr>
@@ -7899,13 +7951,7 @@
               <w:rPr>
                 <w:lang w:val="en-US"/>
               </w:rPr>
-              <w:t>The wrapper around the tested system will keep track of which checkpoint was the last to be used to restart the tested system. If the same checkpoint is used more then a predefined amount this will signal that the testing needs to be terminated. The wrapper then send a message to stop the testing up to the message handler in the data broker.</w:t>
-            </w:r>
-            <w:r>
-              <w:rPr>
-                <w:lang w:val="en-US"/>
-              </w:rPr>
-              <w:t xml:space="preserve"> </w:t>
+              <w:t xml:space="preserve">The wrapper around the tested system will keep track of which checkpoint was the last to be used to restart the tested system. If the same checkpoint is used more then a predefined amount this will signal that the testing needs to be terminated. The wrapper then send a message to stop the testing up to the message handler in the data broker. </w:t>
             </w:r>
           </w:p>
         </w:tc>
@@ -9636,7 +9682,19 @@
         <w:rPr>
           <w:lang w:val="en-US"/>
         </w:rPr>
-        <w:t xml:space="preserve">We also have two separate entities for specific requirments on the MIB. One file-entity for the input manager since this module will require file handling. One Queue for the Data distrubutor so that it can handle the vast amounts of data that will be sent simultaneously over the MIB. </w:t>
+        <w:t>We also have two separate entities for specific requirments on the MIB. One file-entity for the input manager since this module will require file handling. One Queue for the Data distrubutor so that it can handle the vast amounts of data that will be sent simultaneously over the MIB</w:t>
+      </w:r>
+      <w:r>
+        <w:rPr>
+          <w:lang w:val="en-US"/>
+        </w:rPr>
+        <w:t>(From the data broker strategy)</w:t>
+      </w:r>
+      <w:r>
+        <w:rPr>
+          <w:lang w:val="en-US"/>
+        </w:rPr>
+        <w:t xml:space="preserve">. </w:t>
       </w:r>
     </w:p>
     <w:p>
@@ -9733,6 +9791,20 @@
             </a:graphic>
           </wp:inline>
         </w:drawing>
+      </w:r>
+    </w:p>
+    <w:p>
+      <w:pPr>
+        <w:pStyle w:val="Heading4"/>
+        <w:rPr>
+          <w:lang w:val="en-US"/>
+        </w:rPr>
+      </w:pPr>
+      <w:r>
+        <w:rPr>
+          <w:lang w:val="en-US"/>
+        </w:rPr>
+        <w:t>Execution view entities</w:t>
       </w:r>
     </w:p>
     <w:p>
@@ -10100,6 +10172,8 @@
           </wp:inline>
         </w:drawing>
       </w:r>
+      <w:bookmarkStart w:id="0" w:name="_GoBack"/>
+      <w:bookmarkEnd w:id="0"/>
     </w:p>
     <w:sectPr>
       <w:headerReference w:type="default" r:id="rId17"/>

</xml_diff>

<commit_message>
final touches on GA02
</commit_message>
<xml_diff>
--- a/GA02/GA02.docx
+++ b/GA02/GA02.docx
@@ -1,6 +1,6 @@
 
 <file path=word/document.xml><?xml version="1.0" encoding="utf-8"?>
-<w:document xmlns:wpc="http://schemas.microsoft.com/office/word/2010/wordprocessingCanvas" xmlns:mc="http://schemas.openxmlformats.org/markup-compatibility/2006" xmlns:o="urn:schemas-microsoft-com:office:office" xmlns:r="http://schemas.openxmlformats.org/officeDocument/2006/relationships" xmlns:m="http://schemas.openxmlformats.org/officeDocument/2006/math" xmlns:v="urn:schemas-microsoft-com:vml" xmlns:wp14="http://schemas.microsoft.com/office/word/2010/wordprocessingDrawing" xmlns:wp="http://schemas.openxmlformats.org/drawingml/2006/wordprocessingDrawing" xmlns:w10="urn:schemas-microsoft-com:office:word" xmlns:w="http://schemas.openxmlformats.org/wordprocessingml/2006/main" xmlns:w14="http://schemas.microsoft.com/office/word/2010/wordml" xmlns:wpg="http://schemas.microsoft.com/office/word/2010/wordprocessingGroup" xmlns:wpi="http://schemas.microsoft.com/office/word/2010/wordprocessingInk" xmlns:wne="http://schemas.microsoft.com/office/word/2006/wordml" xmlns:wps="http://schemas.microsoft.com/office/word/2010/wordprocessingShape" mc:Ignorable="w14 wp14">
+<w:document xmlns:ve="http://schemas.openxmlformats.org/markup-compatibility/2006" xmlns:o="urn:schemas-microsoft-com:office:office" xmlns:r="http://schemas.openxmlformats.org/officeDocument/2006/relationships" xmlns:m="http://schemas.openxmlformats.org/officeDocument/2006/math" xmlns:v="urn:schemas-microsoft-com:vml" xmlns:wp="http://schemas.openxmlformats.org/drawingml/2006/wordprocessingDrawing" xmlns:w10="urn:schemas-microsoft-com:office:word" xmlns:w="http://schemas.openxmlformats.org/wordprocessingml/2006/main" xmlns:wne="http://schemas.microsoft.com/office/word/2006/wordml">
   <w:body>
     <w:p>
       <w:pPr>
@@ -25,7 +25,15 @@
           <w:szCs w:val="96"/>
           <w:lang w:val="en-GB"/>
         </w:rPr>
-        <w:t>A01 Deliverable</w:t>
+        <w:t>A02</w:t>
+      </w:r>
+      <w:r>
+        <w:rPr>
+          <w:sz w:val="96"/>
+          <w:szCs w:val="96"/>
+          <w:lang w:val="en-GB"/>
+        </w:rPr>
+        <w:t xml:space="preserve"> Deliverable</w:t>
       </w:r>
     </w:p>
     <w:p>
@@ -89,6 +97,57 @@
           <w:lang w:val="en-GB"/>
         </w:rPr>
       </w:pPr>
+      <w:r>
+        <w:rPr>
+          <w:noProof/>
+          <w:lang w:eastAsia="sv-SE"/>
+        </w:rPr>
+        <w:drawing>
+          <wp:inline distT="0" distB="0" distL="0" distR="0">
+            <wp:extent cx="5760720" cy="4187710"/>
+            <wp:effectExtent l="19050" t="0" r="0" b="0"/>
+            <wp:docPr id="10" name="Picture 1" descr="C:\Users\Kim Hansson\Desktop\Untitled.png"/>
+            <wp:cNvGraphicFramePr>
+              <a:graphicFrameLocks xmlns:a="http://schemas.openxmlformats.org/drawingml/2006/main" noChangeAspect="1"/>
+            </wp:cNvGraphicFramePr>
+            <a:graphic xmlns:a="http://schemas.openxmlformats.org/drawingml/2006/main">
+              <a:graphicData uri="http://schemas.openxmlformats.org/drawingml/2006/picture">
+                <pic:pic xmlns:pic="http://schemas.openxmlformats.org/drawingml/2006/picture">
+                  <pic:nvPicPr>
+                    <pic:cNvPr id="0" name="Picture 1" descr="C:\Users\Kim Hansson\Desktop\Untitled.png"/>
+                    <pic:cNvPicPr>
+                      <a:picLocks noChangeAspect="1" noChangeArrowheads="1"/>
+                    </pic:cNvPicPr>
+                  </pic:nvPicPr>
+                  <pic:blipFill>
+                    <a:blip r:embed="rId8"/>
+                    <a:srcRect/>
+                    <a:stretch>
+                      <a:fillRect/>
+                    </a:stretch>
+                  </pic:blipFill>
+                  <pic:spPr bwMode="auto">
+                    <a:xfrm>
+                      <a:off x="0" y="0"/>
+                      <a:ext cx="5760720" cy="4187710"/>
+                    </a:xfrm>
+                    <a:prstGeom prst="rect">
+                      <a:avLst/>
+                    </a:prstGeom>
+                    <a:noFill/>
+                    <a:ln w="9525">
+                      <a:noFill/>
+                      <a:miter lim="800000"/>
+                      <a:headEnd/>
+                      <a:tailEnd/>
+                    </a:ln>
+                  </pic:spPr>
+                </pic:pic>
+              </a:graphicData>
+            </a:graphic>
+          </wp:inline>
+        </w:drawing>
+      </w:r>
     </w:p>
     <w:p>
       <w:pPr>
@@ -171,200 +230,8 @@
       </w:pPr>
     </w:p>
     <w:p>
-      <w:pPr>
-        <w:pStyle w:val="Footer"/>
-        <w:rPr>
-          <w:lang w:val="en-GB"/>
-        </w:rPr>
-      </w:pPr>
-    </w:p>
-    <w:p>
-      <w:pPr>
-        <w:pStyle w:val="Footer"/>
-        <w:rPr>
-          <w:lang w:val="en-GB"/>
-        </w:rPr>
-      </w:pPr>
-    </w:p>
-    <w:p>
-      <w:pPr>
-        <w:pStyle w:val="Footer"/>
-        <w:rPr>
-          <w:lang w:val="en-GB"/>
-        </w:rPr>
-      </w:pPr>
-    </w:p>
-    <w:p>
-      <w:pPr>
-        <w:pStyle w:val="Footer"/>
-        <w:rPr>
-          <w:lang w:val="en-GB"/>
-        </w:rPr>
-      </w:pPr>
-    </w:p>
-    <w:p>
-      <w:pPr>
-        <w:pStyle w:val="Footer"/>
-        <w:rPr>
-          <w:lang w:val="en-GB"/>
-        </w:rPr>
-      </w:pPr>
-    </w:p>
-    <w:p>
-      <w:pPr>
-        <w:pStyle w:val="Footer"/>
-        <w:rPr>
-          <w:lang w:val="en-GB"/>
-        </w:rPr>
-      </w:pPr>
-    </w:p>
-    <w:p>
-      <w:pPr>
-        <w:pStyle w:val="Footer"/>
-        <w:rPr>
-          <w:lang w:val="en-GB"/>
-        </w:rPr>
-      </w:pPr>
-    </w:p>
-    <w:p>
-      <w:pPr>
-        <w:pStyle w:val="Footer"/>
-        <w:rPr>
-          <w:lang w:val="en-GB"/>
-        </w:rPr>
-      </w:pPr>
-    </w:p>
-    <w:p>
-      <w:pPr>
-        <w:pStyle w:val="Footer"/>
-        <w:rPr>
-          <w:lang w:val="en-GB"/>
-        </w:rPr>
-      </w:pPr>
-    </w:p>
-    <w:p>
-      <w:pPr>
-        <w:pStyle w:val="Footer"/>
-        <w:rPr>
-          <w:lang w:val="en-GB"/>
-        </w:rPr>
-      </w:pPr>
-    </w:p>
-    <w:p>
-      <w:pPr>
-        <w:pStyle w:val="Footer"/>
-        <w:rPr>
-          <w:lang w:val="en-GB"/>
-        </w:rPr>
-      </w:pPr>
-    </w:p>
-    <w:p>
-      <w:pPr>
-        <w:pStyle w:val="Footer"/>
-        <w:rPr>
-          <w:lang w:val="en-GB"/>
-        </w:rPr>
-      </w:pPr>
-    </w:p>
-    <w:p>
-      <w:pPr>
-        <w:pStyle w:val="Footer"/>
-        <w:rPr>
-          <w:lang w:val="en-GB"/>
-        </w:rPr>
-      </w:pPr>
-    </w:p>
-    <w:p>
-      <w:pPr>
-        <w:pStyle w:val="Footer"/>
-        <w:rPr>
-          <w:lang w:val="en-GB"/>
-        </w:rPr>
-      </w:pPr>
-    </w:p>
-    <w:p>
-      <w:pPr>
-        <w:pStyle w:val="Footer"/>
-        <w:rPr>
-          <w:lang w:val="en-GB"/>
-        </w:rPr>
-      </w:pPr>
-    </w:p>
-    <w:p>
-      <w:pPr>
-        <w:pStyle w:val="Footer"/>
-        <w:rPr>
-          <w:lang w:val="en-GB"/>
-        </w:rPr>
-      </w:pPr>
-    </w:p>
-    <w:p>
-      <w:pPr>
-        <w:pStyle w:val="Footer"/>
-        <w:rPr>
-          <w:lang w:val="en-GB"/>
-        </w:rPr>
-      </w:pPr>
-    </w:p>
-    <w:p>
-      <w:pPr>
-        <w:pStyle w:val="Footer"/>
-        <w:rPr>
-          <w:lang w:val="en-GB"/>
-        </w:rPr>
-      </w:pPr>
-    </w:p>
-    <w:p>
-      <w:pPr>
-        <w:pStyle w:val="Footer"/>
-        <w:rPr>
-          <w:lang w:val="en-GB"/>
-        </w:rPr>
-      </w:pPr>
-    </w:p>
-    <w:p>
-      <w:pPr>
-        <w:pStyle w:val="Footer"/>
-        <w:rPr>
-          <w:lang w:val="en-GB"/>
-        </w:rPr>
-      </w:pPr>
-    </w:p>
-    <w:p>
-      <w:pPr>
-        <w:pStyle w:val="Footer"/>
-        <w:rPr>
-          <w:lang w:val="en-GB"/>
-        </w:rPr>
-      </w:pPr>
-    </w:p>
-    <w:p>
-      <w:pPr>
-        <w:pStyle w:val="Footer"/>
-        <w:rPr>
-          <w:lang w:val="en-GB"/>
-        </w:rPr>
-      </w:pPr>
-    </w:p>
-    <w:p>
-      <w:pPr>
-        <w:pStyle w:val="Footer"/>
-        <w:rPr>
-          <w:lang w:val="en-GB"/>
-        </w:rPr>
-      </w:pPr>
-    </w:p>
-    <w:p>
-      <w:r>
-        <w:t xml:space="preserve">Rasmus </w:t>
-      </w:r>
-      <w:proofErr w:type="spellStart"/>
-      <w:r>
-        <w:t>Tilljander</w:t>
-      </w:r>
-      <w:proofErr w:type="spellEnd"/>
-      <w:r>
-        <w:t xml:space="preserve"> - rati10@student.bth.se</w:t>
+      <w:r>
+        <w:t>Rasmus Tilljander - rati10@student.bth.se</w:t>
       </w:r>
       <w:r>
         <w:br/>
@@ -408,9 +275,835 @@
     </w:p>
     <w:p>
       <w:pPr>
+        <w:pBdr>
+          <w:top w:val="nil"/>
+          <w:left w:val="nil"/>
+          <w:bottom w:val="nil"/>
+          <w:right w:val="nil"/>
+          <w:between w:val="nil"/>
+          <w:bar w:val="nil"/>
+        </w:pBdr>
+        <w:rPr>
+          <w:b/>
+          <w:bCs/>
+          <w:color w:val="333333"/>
+          <w:sz w:val="18"/>
+          <w:szCs w:val="18"/>
+          <w:shd w:val="solid" w:color="FFFFFF" w:fill="FFFFFF"/>
+          <w:lang w:val="en-US"/>
+        </w:rPr>
+      </w:pPr>
+      <w:r>
+        <w:rPr>
+          <w:b/>
+          <w:bCs/>
+          <w:color w:val="333333"/>
+          <w:sz w:val="18"/>
+          <w:szCs w:val="18"/>
+          <w:shd w:val="solid" w:color="FFFFFF" w:fill="FFFFFF"/>
+          <w:lang w:val="en-US"/>
+        </w:rPr>
+        <w:t xml:space="preserve">Technological factor tables: </w:t>
+      </w:r>
+    </w:p>
+    <w:p>
+      <w:pPr>
+        <w:pBdr>
+          <w:top w:val="nil"/>
+          <w:left w:val="nil"/>
+          <w:bottom w:val="nil"/>
+          <w:right w:val="nil"/>
+          <w:between w:val="nil"/>
+          <w:bar w:val="nil"/>
+        </w:pBdr>
+        <w:rPr>
+          <w:b/>
+          <w:bCs/>
+          <w:i/>
+          <w:iCs/>
+          <w:color w:val="333333"/>
+          <w:sz w:val="18"/>
+          <w:szCs w:val="18"/>
+          <w:shd w:val="solid" w:color="FFFFFF" w:fill="FFFFFF"/>
+          <w:lang w:val="en-US"/>
+        </w:rPr>
+      </w:pPr>
+      <w:r>
+        <w:rPr>
+          <w:b/>
+          <w:bCs/>
+          <w:i/>
+          <w:iCs/>
+          <w:color w:val="333333"/>
+          <w:sz w:val="18"/>
+          <w:szCs w:val="18"/>
+          <w:shd w:val="solid" w:color="FFFFFF" w:fill="FFFFFF"/>
+          <w:lang w:val="en-US"/>
+        </w:rPr>
+        <w:t>* Organizational factors described (which was not asked for this assignment), but no tech. factor table!</w:t>
+      </w:r>
+    </w:p>
+    <w:p>
+      <w:pPr>
+        <w:pBdr>
+          <w:top w:val="nil"/>
+          <w:left w:val="nil"/>
+          <w:bottom w:val="nil"/>
+          <w:right w:val="nil"/>
+          <w:between w:val="nil"/>
+          <w:bar w:val="nil"/>
+        </w:pBdr>
+        <w:rPr>
+          <w:color w:val="333333"/>
+          <w:sz w:val="18"/>
+          <w:szCs w:val="18"/>
+          <w:u w:val="single"/>
+          <w:shd w:val="solid" w:color="FFFFFF" w:fill="FFFFFF"/>
+          <w:lang w:val="en-US"/>
+        </w:rPr>
+      </w:pPr>
+      <w:r>
+        <w:rPr>
+          <w:color w:val="333333"/>
+          <w:sz w:val="18"/>
+          <w:szCs w:val="18"/>
+          <w:highlight w:val="yellow"/>
+          <w:u w:val="single"/>
+          <w:shd w:val="solid" w:color="FFFFFF" w:fill="FFFFFF"/>
+          <w:lang w:val="en-US"/>
+        </w:rPr>
+        <w:t>We have taken out the organizational factor we had included and created out technological factors from decisions and assumptions we have made.</w:t>
+      </w:r>
+    </w:p>
+    <w:p>
+      <w:pPr>
+        <w:pBdr>
+          <w:top w:val="nil"/>
+          <w:left w:val="nil"/>
+          <w:bottom w:val="nil"/>
+          <w:right w:val="nil"/>
+          <w:between w:val="nil"/>
+          <w:bar w:val="nil"/>
+        </w:pBdr>
+        <w:rPr>
+          <w:b/>
+          <w:bCs/>
+          <w:i/>
+          <w:iCs/>
+          <w:color w:val="333333"/>
+          <w:sz w:val="18"/>
+          <w:szCs w:val="18"/>
+          <w:shd w:val="solid" w:color="FFFFFF" w:fill="FFFFFF"/>
+          <w:lang w:val="en-US"/>
+        </w:rPr>
+      </w:pPr>
+      <w:r>
+        <w:rPr>
+          <w:b/>
+          <w:bCs/>
+          <w:i/>
+          <w:iCs/>
+          <w:color w:val="333333"/>
+          <w:sz w:val="18"/>
+          <w:szCs w:val="18"/>
+          <w:shd w:val="solid" w:color="FFFFFF" w:fill="FFFFFF"/>
+          <w:lang w:val="en-US"/>
+        </w:rPr>
+        <w:t>* General: create separate tables for product and technology factors; now it's very difficult to follow what you have considered and what not</w:t>
+      </w:r>
+    </w:p>
+    <w:p>
+      <w:pPr>
+        <w:pBdr>
+          <w:top w:val="nil"/>
+          <w:left w:val="nil"/>
+          <w:bottom w:val="nil"/>
+          <w:right w:val="nil"/>
+          <w:between w:val="nil"/>
+          <w:bar w:val="nil"/>
+        </w:pBdr>
+        <w:rPr>
+          <w:color w:val="333333"/>
+          <w:sz w:val="18"/>
+          <w:szCs w:val="18"/>
+          <w:u w:val="single"/>
+          <w:shd w:val="solid" w:color="FFFFFF" w:fill="FFFFFF"/>
+          <w:lang w:val="en-US"/>
+        </w:rPr>
+      </w:pPr>
+      <w:r>
+        <w:rPr>
+          <w:color w:val="333333"/>
+          <w:sz w:val="18"/>
+          <w:szCs w:val="18"/>
+          <w:highlight w:val="yellow"/>
+          <w:u w:val="single"/>
+          <w:shd w:val="solid" w:color="FFFFFF" w:fill="FFFFFF"/>
+          <w:lang w:val="en-US"/>
+        </w:rPr>
+        <w:t>We have created separate tables for the product and technology factors.</w:t>
+      </w:r>
+    </w:p>
+    <w:p>
+      <w:pPr>
+        <w:pBdr>
+          <w:top w:val="nil"/>
+          <w:left w:val="nil"/>
+          <w:bottom w:val="nil"/>
+          <w:right w:val="nil"/>
+          <w:between w:val="nil"/>
+          <w:bar w:val="nil"/>
+        </w:pBdr>
+        <w:rPr>
+          <w:b/>
+          <w:bCs/>
+          <w:color w:val="333333"/>
+          <w:sz w:val="18"/>
+          <w:szCs w:val="18"/>
+          <w:shd w:val="solid" w:color="FFFFFF" w:fill="FFFFFF"/>
+          <w:lang w:val="en-US"/>
+        </w:rPr>
+      </w:pPr>
+      <w:r>
+        <w:rPr>
+          <w:b/>
+          <w:bCs/>
+          <w:color w:val="333333"/>
+          <w:sz w:val="18"/>
+          <w:szCs w:val="18"/>
+          <w:shd w:val="solid" w:color="FFFFFF" w:fill="FFFFFF"/>
+          <w:lang w:val="en-US"/>
+        </w:rPr>
+        <w:t xml:space="preserve">Product factor tables: </w:t>
+      </w:r>
+    </w:p>
+    <w:p>
+      <w:pPr>
+        <w:pBdr>
+          <w:top w:val="nil"/>
+          <w:left w:val="nil"/>
+          <w:bottom w:val="nil"/>
+          <w:right w:val="nil"/>
+          <w:between w:val="nil"/>
+          <w:bar w:val="nil"/>
+        </w:pBdr>
+        <w:rPr>
+          <w:b/>
+          <w:bCs/>
+          <w:i/>
+          <w:iCs/>
+          <w:color w:val="333333"/>
+          <w:sz w:val="18"/>
+          <w:szCs w:val="18"/>
+          <w:shd w:val="solid" w:color="FFFFFF" w:fill="FFFFFF"/>
+          <w:lang w:val="en-US"/>
+        </w:rPr>
+      </w:pPr>
+      <w:r>
+        <w:rPr>
+          <w:b/>
+          <w:bCs/>
+          <w:i/>
+          <w:iCs/>
+          <w:color w:val="333333"/>
+          <w:sz w:val="18"/>
+          <w:szCs w:val="18"/>
+          <w:shd w:val="solid" w:color="FFFFFF" w:fill="FFFFFF"/>
+          <w:lang w:val="en-US"/>
+        </w:rPr>
+        <w:t>* The factor tables do not conform to what is proposed by Hofmeister: what do the "components" and "stage" attributes mean?</w:t>
+      </w:r>
+    </w:p>
+    <w:p>
+      <w:pPr>
+        <w:pBdr>
+          <w:top w:val="nil"/>
+          <w:left w:val="nil"/>
+          <w:bottom w:val="nil"/>
+          <w:right w:val="nil"/>
+          <w:between w:val="nil"/>
+          <w:bar w:val="nil"/>
+        </w:pBdr>
+        <w:rPr>
+          <w:color w:val="333333"/>
+          <w:sz w:val="18"/>
+          <w:szCs w:val="18"/>
+          <w:u w:val="single"/>
+          <w:shd w:val="solid" w:color="FFFFFF" w:fill="FFFFFF"/>
+          <w:lang w:val="en-US"/>
+        </w:rPr>
+      </w:pPr>
+      <w:r>
+        <w:rPr>
+          <w:color w:val="333333"/>
+          <w:sz w:val="18"/>
+          <w:szCs w:val="18"/>
+          <w:highlight w:val="yellow"/>
+          <w:u w:val="single"/>
+          <w:shd w:val="solid" w:color="FFFFFF" w:fill="FFFFFF"/>
+          <w:lang w:val="en-US"/>
+        </w:rPr>
+        <w:t>The tables have been converted to follow the standard proposed by Hofmeister. The “component” and “stage” attributes were written as answer to a question Hofmeister suggested asking oneself when identifying and creating factors. These answers, however, was as commented never to be documented in Hofmeisters suggestions.</w:t>
+      </w:r>
+    </w:p>
+    <w:p>
+      <w:pPr>
+        <w:pBdr>
+          <w:top w:val="nil"/>
+          <w:left w:val="nil"/>
+          <w:bottom w:val="nil"/>
+          <w:right w:val="nil"/>
+          <w:between w:val="nil"/>
+          <w:bar w:val="nil"/>
+        </w:pBdr>
+        <w:rPr>
+          <w:b/>
+          <w:bCs/>
+          <w:i/>
+          <w:iCs/>
+          <w:color w:val="333333"/>
+          <w:sz w:val="18"/>
+          <w:szCs w:val="18"/>
+          <w:shd w:val="solid" w:color="FFFFFF" w:fill="FFFFFF"/>
+          <w:lang w:val="en-US"/>
+        </w:rPr>
+      </w:pPr>
+      <w:r>
+        <w:rPr>
+          <w:b/>
+          <w:bCs/>
+          <w:i/>
+          <w:iCs/>
+          <w:color w:val="333333"/>
+          <w:sz w:val="18"/>
+          <w:szCs w:val="18"/>
+          <w:shd w:val="solid" w:color="FFFFFF" w:fill="FFFFFF"/>
+          <w:lang w:val="en-US"/>
+        </w:rPr>
+        <w:t>* P4.1.1-P4.1.4: what is described is rather maintainability, not availability</w:t>
+      </w:r>
+    </w:p>
+    <w:p>
+      <w:pPr>
+        <w:pBdr>
+          <w:top w:val="nil"/>
+          <w:left w:val="nil"/>
+          <w:bottom w:val="nil"/>
+          <w:right w:val="nil"/>
+          <w:between w:val="nil"/>
+          <w:bar w:val="nil"/>
+        </w:pBdr>
+        <w:rPr>
+          <w:color w:val="333333"/>
+          <w:sz w:val="18"/>
+          <w:szCs w:val="18"/>
+          <w:u w:val="single"/>
+          <w:shd w:val="solid" w:color="FFFFFF" w:fill="FFFFFF"/>
+          <w:lang w:val="en-US"/>
+        </w:rPr>
+      </w:pPr>
+      <w:r>
+        <w:rPr>
+          <w:color w:val="333333"/>
+          <w:sz w:val="18"/>
+          <w:szCs w:val="18"/>
+          <w:highlight w:val="yellow"/>
+          <w:u w:val="single"/>
+          <w:shd w:val="solid" w:color="FFFFFF" w:fill="FFFFFF"/>
+          <w:lang w:val="en-US"/>
+        </w:rPr>
+        <w:t>The factors have been been moved to the category Service since this is the category hosting maintenance factors according to the Hofmeister model.</w:t>
+      </w:r>
+    </w:p>
+    <w:p>
+      <w:pPr>
+        <w:pBdr>
+          <w:top w:val="nil"/>
+          <w:left w:val="nil"/>
+          <w:bottom w:val="nil"/>
+          <w:right w:val="nil"/>
+          <w:between w:val="nil"/>
+          <w:bar w:val="nil"/>
+        </w:pBdr>
+        <w:rPr>
+          <w:b/>
+          <w:bCs/>
+          <w:i/>
+          <w:iCs/>
+          <w:color w:val="333333"/>
+          <w:sz w:val="18"/>
+          <w:szCs w:val="18"/>
+          <w:shd w:val="solid" w:color="FFFFFF" w:fill="FFFFFF"/>
+          <w:lang w:val="en-US"/>
+        </w:rPr>
+      </w:pPr>
+      <w:r>
+        <w:rPr>
+          <w:b/>
+          <w:bCs/>
+          <w:i/>
+          <w:iCs/>
+          <w:color w:val="333333"/>
+          <w:sz w:val="18"/>
+          <w:szCs w:val="18"/>
+          <w:shd w:val="solid" w:color="FFFFFF" w:fill="FFFFFF"/>
+          <w:lang w:val="en-US"/>
+        </w:rPr>
+        <w:t>* Not many factors (except functional features) identified</w:t>
+      </w:r>
+    </w:p>
+    <w:p>
+      <w:pPr>
+        <w:pBdr>
+          <w:top w:val="nil"/>
+          <w:left w:val="nil"/>
+          <w:bottom w:val="nil"/>
+          <w:right w:val="nil"/>
+          <w:between w:val="nil"/>
+          <w:bar w:val="nil"/>
+        </w:pBdr>
+        <w:rPr>
+          <w:color w:val="333333"/>
+          <w:sz w:val="18"/>
+          <w:szCs w:val="18"/>
+          <w:u w:val="single"/>
+          <w:shd w:val="solid" w:color="FFFFFF" w:fill="FFFFFF"/>
+          <w:lang w:val="en-US"/>
+        </w:rPr>
+      </w:pPr>
+      <w:r>
+        <w:rPr>
+          <w:color w:val="333333"/>
+          <w:sz w:val="18"/>
+          <w:szCs w:val="18"/>
+          <w:highlight w:val="yellow"/>
+          <w:u w:val="single"/>
+          <w:shd w:val="solid" w:color="FFFFFF" w:fill="FFFFFF"/>
+          <w:lang w:val="en-US"/>
+        </w:rPr>
+        <w:t>We have looked over our table in relation to Hofmeisters suggested categories and identified new factors in some categories where we previously had few or no factors</w:t>
+      </w:r>
+    </w:p>
+    <w:p>
+      <w:pPr>
+        <w:pBdr>
+          <w:top w:val="nil"/>
+          <w:left w:val="nil"/>
+          <w:bottom w:val="nil"/>
+          <w:right w:val="nil"/>
+          <w:between w:val="nil"/>
+          <w:bar w:val="nil"/>
+        </w:pBdr>
+        <w:rPr>
+          <w:b/>
+          <w:bCs/>
+          <w:color w:val="333333"/>
+          <w:sz w:val="18"/>
+          <w:szCs w:val="18"/>
+          <w:shd w:val="solid" w:color="FFFFFF" w:fill="FFFFFF"/>
+          <w:lang w:val="en-US"/>
+        </w:rPr>
+      </w:pPr>
+      <w:r>
+        <w:rPr>
+          <w:b/>
+          <w:bCs/>
+          <w:color w:val="333333"/>
+          <w:sz w:val="18"/>
+          <w:szCs w:val="18"/>
+          <w:shd w:val="solid" w:color="FFFFFF" w:fill="FFFFFF"/>
+          <w:lang w:val="en-US"/>
+        </w:rPr>
+        <w:t xml:space="preserve">Strategy tables: </w:t>
+      </w:r>
+    </w:p>
+    <w:p>
+      <w:pPr>
+        <w:pBdr>
+          <w:top w:val="nil"/>
+          <w:left w:val="nil"/>
+          <w:bottom w:val="nil"/>
+          <w:right w:val="nil"/>
+          <w:between w:val="nil"/>
+          <w:bar w:val="nil"/>
+        </w:pBdr>
+        <w:rPr>
+          <w:b/>
+          <w:bCs/>
+          <w:i/>
+          <w:iCs/>
+          <w:color w:val="333333"/>
+          <w:sz w:val="18"/>
+          <w:szCs w:val="18"/>
+          <w:shd w:val="solid" w:color="FFFFFF" w:fill="FFFFFF"/>
+          <w:lang w:val="en-US"/>
+        </w:rPr>
+      </w:pPr>
+      <w:r>
+        <w:rPr>
+          <w:b/>
+          <w:bCs/>
+          <w:i/>
+          <w:iCs/>
+          <w:color w:val="333333"/>
+          <w:sz w:val="18"/>
+          <w:szCs w:val="18"/>
+          <w:shd w:val="solid" w:color="FFFFFF" w:fill="FFFFFF"/>
+          <w:lang w:val="en-US"/>
+        </w:rPr>
+        <w:t>* Strategies should be explained, not only referenced to a book. What is the idea of the strategy? --&gt; Hence not clear whether the strategies address the issue and how.</w:t>
+      </w:r>
+    </w:p>
+    <w:p>
+      <w:pPr>
+        <w:pBdr>
+          <w:top w:val="nil"/>
+          <w:left w:val="nil"/>
+          <w:bottom w:val="nil"/>
+          <w:right w:val="nil"/>
+          <w:between w:val="nil"/>
+          <w:bar w:val="nil"/>
+        </w:pBdr>
+        <w:rPr>
+          <w:color w:val="333333"/>
+          <w:sz w:val="18"/>
+          <w:szCs w:val="18"/>
+          <w:u w:val="single"/>
+          <w:shd w:val="solid" w:color="FFFFFF" w:fill="FFFFFF"/>
+          <w:lang w:val="en-US"/>
+        </w:rPr>
+      </w:pPr>
+      <w:r>
+        <w:rPr>
+          <w:color w:val="333333"/>
+          <w:sz w:val="18"/>
+          <w:szCs w:val="18"/>
+          <w:highlight w:val="yellow"/>
+          <w:u w:val="single"/>
+          <w:shd w:val="solid" w:color="FFFFFF" w:fill="FFFFFF"/>
+          <w:lang w:val="en-US"/>
+        </w:rPr>
+        <w:t>We have expanded the explanation of the strategies and tactics used</w:t>
+      </w:r>
+      <w:r>
+        <w:rPr>
+          <w:color w:val="333333"/>
+          <w:sz w:val="18"/>
+          <w:szCs w:val="18"/>
+          <w:u w:val="single"/>
+          <w:shd w:val="solid" w:color="FFFFFF" w:fill="FFFFFF"/>
+          <w:lang w:val="en-US"/>
+        </w:rPr>
+        <w:t>.</w:t>
+      </w:r>
+    </w:p>
+    <w:p>
+      <w:pPr>
+        <w:pBdr>
+          <w:top w:val="nil"/>
+          <w:left w:val="nil"/>
+          <w:bottom w:val="nil"/>
+          <w:right w:val="nil"/>
+          <w:between w:val="nil"/>
+          <w:bar w:val="nil"/>
+        </w:pBdr>
+        <w:rPr>
+          <w:b/>
+          <w:bCs/>
+          <w:color w:val="333333"/>
+          <w:sz w:val="18"/>
+          <w:szCs w:val="18"/>
+          <w:shd w:val="solid" w:color="FFFFFF" w:fill="FFFFFF"/>
+          <w:lang w:val="en-US"/>
+        </w:rPr>
+      </w:pPr>
+      <w:r>
+        <w:rPr>
+          <w:b/>
+          <w:bCs/>
+          <w:color w:val="333333"/>
+          <w:sz w:val="18"/>
+          <w:szCs w:val="18"/>
+          <w:shd w:val="solid" w:color="FFFFFF" w:fill="FFFFFF"/>
+          <w:lang w:val="en-US"/>
+        </w:rPr>
+        <w:t>Strate</w:t>
+      </w:r>
+      <w:r>
+        <w:rPr>
+          <w:b/>
+          <w:bCs/>
+          <w:color w:val="333333"/>
+          <w:sz w:val="18"/>
+          <w:szCs w:val="18"/>
+          <w:shd w:val="solid" w:color="FFFFFF" w:fill="FFFFFF"/>
+          <w:lang w:val="en-US"/>
+        </w:rPr>
+        <w:t xml:space="preserve">gy mapping to conceptual view: </w:t>
+      </w:r>
+    </w:p>
+    <w:p>
+      <w:pPr>
+        <w:pBdr>
+          <w:top w:val="nil"/>
+          <w:left w:val="nil"/>
+          <w:bottom w:val="nil"/>
+          <w:right w:val="nil"/>
+          <w:between w:val="nil"/>
+          <w:bar w:val="nil"/>
+        </w:pBdr>
+        <w:rPr>
+          <w:b/>
+          <w:bCs/>
+          <w:i/>
+          <w:iCs/>
+          <w:color w:val="333333"/>
+          <w:sz w:val="18"/>
+          <w:szCs w:val="18"/>
+          <w:shd w:val="solid" w:color="FFFFFF" w:fill="FFFFFF"/>
+          <w:lang w:val="en-US"/>
+        </w:rPr>
+      </w:pPr>
+      <w:r>
+        <w:rPr>
+          <w:b/>
+          <w:bCs/>
+          <w:i/>
+          <w:iCs/>
+          <w:color w:val="333333"/>
+          <w:sz w:val="18"/>
+          <w:szCs w:val="18"/>
+          <w:shd w:val="solid" w:color="FFFFFF" w:fill="FFFFFF"/>
+          <w:lang w:val="en-US"/>
+        </w:rPr>
+        <w:t>* There is no mapping between the designed components and the proposed strategies, i.e. strategies are not traceable to design decisions!</w:t>
+      </w:r>
+    </w:p>
+    <w:p>
+      <w:pPr>
+        <w:pBdr>
+          <w:top w:val="nil"/>
+          <w:left w:val="nil"/>
+          <w:bottom w:val="nil"/>
+          <w:right w:val="nil"/>
+          <w:between w:val="nil"/>
+          <w:bar w:val="nil"/>
+        </w:pBdr>
+        <w:rPr>
+          <w:bCs/>
+          <w:iCs/>
+          <w:color w:val="333333"/>
+          <w:sz w:val="18"/>
+          <w:szCs w:val="18"/>
+          <w:u w:val="single"/>
+          <w:shd w:val="solid" w:color="FFFFFF" w:fill="FFFFFF"/>
+          <w:lang w:val="en-US"/>
+        </w:rPr>
+      </w:pPr>
+      <w:r>
+        <w:rPr>
+          <w:bCs/>
+          <w:iCs/>
+          <w:color w:val="333333"/>
+          <w:sz w:val="18"/>
+          <w:szCs w:val="18"/>
+          <w:highlight w:val="yellow"/>
+          <w:u w:val="single"/>
+          <w:shd w:val="solid" w:color="FFFFFF" w:fill="FFFFFF"/>
+          <w:lang w:val="en-US"/>
+        </w:rPr>
+        <w:t>There is now a description of each component with linking to which strategy or decision which influenced its creation.</w:t>
+      </w:r>
+    </w:p>
+    <w:p>
+      <w:pPr>
+        <w:pBdr>
+          <w:top w:val="nil"/>
+          <w:left w:val="nil"/>
+          <w:bottom w:val="nil"/>
+          <w:right w:val="nil"/>
+          <w:between w:val="nil"/>
+          <w:bar w:val="nil"/>
+        </w:pBdr>
+        <w:rPr>
+          <w:b/>
+          <w:bCs/>
+          <w:color w:val="333333"/>
+          <w:sz w:val="18"/>
+          <w:szCs w:val="18"/>
+          <w:shd w:val="solid" w:color="FFFFFF" w:fill="FFFFFF"/>
+          <w:lang w:val="en-US"/>
+        </w:rPr>
+      </w:pPr>
+      <w:r>
+        <w:rPr>
+          <w:b/>
+          <w:bCs/>
+          <w:color w:val="333333"/>
+          <w:sz w:val="18"/>
+          <w:szCs w:val="18"/>
+          <w:shd w:val="solid" w:color="FFFFFF" w:fill="FFFFFF"/>
+          <w:lang w:val="en-US"/>
+        </w:rPr>
+        <w:t xml:space="preserve">Conceptual view: </w:t>
+      </w:r>
+    </w:p>
+    <w:p>
+      <w:pPr>
+        <w:pBdr>
+          <w:top w:val="nil"/>
+          <w:left w:val="nil"/>
+          <w:bottom w:val="nil"/>
+          <w:right w:val="nil"/>
+          <w:between w:val="nil"/>
+          <w:bar w:val="nil"/>
+        </w:pBdr>
+        <w:rPr>
+          <w:b/>
+          <w:bCs/>
+          <w:i/>
+          <w:iCs/>
+          <w:color w:val="333333"/>
+          <w:sz w:val="18"/>
+          <w:szCs w:val="18"/>
+          <w:shd w:val="solid" w:color="FFFFFF" w:fill="FFFFFF"/>
+          <w:lang w:val="en-US"/>
+        </w:rPr>
+      </w:pPr>
+      <w:r>
+        <w:rPr>
+          <w:b/>
+          <w:bCs/>
+          <w:i/>
+          <w:iCs/>
+          <w:color w:val="333333"/>
+          <w:sz w:val="18"/>
+          <w:szCs w:val="18"/>
+          <w:shd w:val="solid" w:color="FFFFFF" w:fill="FFFFFF"/>
+          <w:lang w:val="en-US"/>
+        </w:rPr>
+        <w:t>* Unclear components, control flow not clear</w:t>
+      </w:r>
+    </w:p>
+    <w:p>
+      <w:pPr>
+        <w:pBdr>
+          <w:top w:val="nil"/>
+          <w:left w:val="nil"/>
+          <w:bottom w:val="nil"/>
+          <w:right w:val="nil"/>
+          <w:between w:val="nil"/>
+          <w:bar w:val="nil"/>
+        </w:pBdr>
+        <w:rPr>
+          <w:color w:val="333333"/>
+          <w:sz w:val="18"/>
+          <w:szCs w:val="18"/>
+          <w:u w:val="single"/>
+          <w:shd w:val="solid" w:color="FFFFFF" w:fill="FFFFFF"/>
+          <w:lang w:val="en-US"/>
+        </w:rPr>
+      </w:pPr>
+      <w:r>
+        <w:rPr>
+          <w:color w:val="333333"/>
+          <w:sz w:val="18"/>
+          <w:szCs w:val="18"/>
+          <w:highlight w:val="yellow"/>
+          <w:u w:val="single"/>
+          <w:shd w:val="solid" w:color="FFFFFF" w:fill="FFFFFF"/>
+          <w:lang w:val="en-US"/>
+        </w:rPr>
+        <w:t>Updated the conceptual view with a description of each component and how it link to strategies and architecure decisions.</w:t>
+      </w:r>
+    </w:p>
+    <w:p>
+      <w:pPr>
+        <w:pBdr>
+          <w:top w:val="nil"/>
+          <w:left w:val="nil"/>
+          <w:bottom w:val="nil"/>
+          <w:right w:val="nil"/>
+          <w:between w:val="nil"/>
+          <w:bar w:val="nil"/>
+        </w:pBdr>
+        <w:rPr>
+          <w:b/>
+          <w:bCs/>
+          <w:i/>
+          <w:iCs/>
+          <w:color w:val="333333"/>
+          <w:sz w:val="18"/>
+          <w:szCs w:val="18"/>
+          <w:shd w:val="solid" w:color="FFFFFF" w:fill="FFFFFF"/>
+          <w:lang w:val="en-US"/>
+        </w:rPr>
+      </w:pPr>
+      <w:r>
+        <w:rPr>
+          <w:b/>
+          <w:bCs/>
+          <w:i/>
+          <w:iCs/>
+          <w:color w:val="333333"/>
+          <w:sz w:val="18"/>
+          <w:szCs w:val="18"/>
+          <w:shd w:val="solid" w:color="FFFFFF" w:fill="FFFFFF"/>
+          <w:lang w:val="en-US"/>
+        </w:rPr>
+        <w:t>* Notation not followed</w:t>
+      </w:r>
+    </w:p>
+    <w:p>
+      <w:pPr>
+        <w:pBdr>
+          <w:top w:val="nil"/>
+          <w:left w:val="nil"/>
+          <w:bottom w:val="nil"/>
+          <w:right w:val="nil"/>
+          <w:between w:val="nil"/>
+          <w:bar w:val="nil"/>
+        </w:pBdr>
+        <w:rPr>
+          <w:color w:val="333333"/>
+          <w:sz w:val="18"/>
+          <w:szCs w:val="18"/>
+          <w:u w:val="single"/>
+          <w:shd w:val="solid" w:color="FFFFFF" w:fill="FFFFFF"/>
+          <w:lang w:val="en-US"/>
+        </w:rPr>
+      </w:pPr>
+      <w:r>
+        <w:rPr>
+          <w:color w:val="333333"/>
+          <w:sz w:val="18"/>
+          <w:szCs w:val="18"/>
+          <w:highlight w:val="yellow"/>
+          <w:u w:val="single"/>
+          <w:shd w:val="solid" w:color="FFFFFF" w:fill="FFFFFF"/>
+          <w:lang w:val="en-US"/>
+        </w:rPr>
+        <w:t>We have revamped the conceptual view to more closely fit the notation.</w:t>
+      </w:r>
+    </w:p>
+    <w:p>
+      <w:pPr>
         <w:pStyle w:val="Heading2"/>
         <w:rPr>
           <w:lang w:val="en-GB"/>
+        </w:rPr>
+      </w:pPr>
+    </w:p>
+    <w:p>
+      <w:pPr>
+        <w:pStyle w:val="Heading2"/>
+        <w:rPr>
+          <w:color w:val="333333"/>
+          <w:sz w:val="18"/>
+          <w:szCs w:val="18"/>
+          <w:u w:val="single"/>
+          <w:shd w:val="solid" w:color="FFFFFF" w:fill="FFFFFF"/>
+          <w:lang w:val="en-US"/>
         </w:rPr>
       </w:pPr>
       <w:r>
@@ -853,7 +1546,7 @@
           <w:left w:w="70" w:type="dxa"/>
           <w:right w:w="70" w:type="dxa"/>
         </w:tblCellMar>
-        <w:tblLook w:val="04A0" w:firstRow="1" w:lastRow="0" w:firstColumn="1" w:lastColumn="0" w:noHBand="0" w:noVBand="1"/>
+        <w:tblLook w:val="04A0"/>
       </w:tblPr>
       <w:tblGrid>
         <w:gridCol w:w="2880"/>
@@ -889,7 +1582,6 @@
                 <w:lang w:eastAsia="sv-SE"/>
               </w:rPr>
             </w:pPr>
-            <w:proofErr w:type="spellStart"/>
             <w:r>
               <w:rPr>
                 <w:rFonts w:ascii="Arial" w:eastAsia="Times New Roman" w:hAnsi="Arial" w:cs="Arial"/>
@@ -900,35 +1592,8 @@
                 <w:szCs w:val="20"/>
                 <w:lang w:eastAsia="sv-SE"/>
               </w:rPr>
-              <w:t>Technological</w:t>
-            </w:r>
-            <w:proofErr w:type="spellEnd"/>
-            <w:r>
-              <w:rPr>
-                <w:rFonts w:ascii="Arial" w:eastAsia="Times New Roman" w:hAnsi="Arial" w:cs="Arial"/>
-                <w:b/>
-                <w:bCs/>
-                <w:color w:val="000000"/>
-                <w:sz w:val="20"/>
-                <w:szCs w:val="20"/>
-                <w:lang w:eastAsia="sv-SE"/>
-              </w:rPr>
-              <w:t xml:space="preserve"> </w:t>
-            </w:r>
-            <w:proofErr w:type="spellStart"/>
-            <w:r>
-              <w:rPr>
-                <w:rFonts w:ascii="Arial" w:eastAsia="Times New Roman" w:hAnsi="Arial" w:cs="Arial"/>
-                <w:b/>
-                <w:bCs/>
-                <w:color w:val="000000"/>
-                <w:sz w:val="20"/>
-                <w:szCs w:val="20"/>
-                <w:lang w:eastAsia="sv-SE"/>
-              </w:rPr>
-              <w:t>Factor</w:t>
-            </w:r>
-            <w:proofErr w:type="spellEnd"/>
+              <w:t>TechnologicalFactor</w:t>
+            </w:r>
           </w:p>
         </w:tc>
         <w:tc>
@@ -956,7 +1621,6 @@
                 <w:lang w:eastAsia="sv-SE"/>
               </w:rPr>
             </w:pPr>
-            <w:proofErr w:type="spellStart"/>
             <w:r>
               <w:rPr>
                 <w:rFonts w:ascii="Arial" w:eastAsia="Times New Roman" w:hAnsi="Arial" w:cs="Arial"/>
@@ -967,35 +1631,8 @@
                 <w:szCs w:val="20"/>
                 <w:lang w:eastAsia="sv-SE"/>
               </w:rPr>
-              <w:t>Flexibility</w:t>
-            </w:r>
-            <w:proofErr w:type="spellEnd"/>
-            <w:r>
-              <w:rPr>
-                <w:rFonts w:ascii="Arial" w:eastAsia="Times New Roman" w:hAnsi="Arial" w:cs="Arial"/>
-                <w:b/>
-                <w:bCs/>
-                <w:color w:val="000000"/>
-                <w:sz w:val="20"/>
-                <w:szCs w:val="20"/>
-                <w:lang w:eastAsia="sv-SE"/>
-              </w:rPr>
-              <w:t xml:space="preserve"> and </w:t>
-            </w:r>
-            <w:proofErr w:type="spellStart"/>
-            <w:r>
-              <w:rPr>
-                <w:rFonts w:ascii="Arial" w:eastAsia="Times New Roman" w:hAnsi="Arial" w:cs="Arial"/>
-                <w:b/>
-                <w:bCs/>
-                <w:color w:val="000000"/>
-                <w:sz w:val="20"/>
-                <w:szCs w:val="20"/>
-                <w:lang w:eastAsia="sv-SE"/>
-              </w:rPr>
-              <w:t>Changeability</w:t>
-            </w:r>
-            <w:proofErr w:type="spellEnd"/>
+              <w:t>Flexibility and Changeability</w:t>
+            </w:r>
           </w:p>
         </w:tc>
         <w:tc>
@@ -1023,7 +1660,6 @@
                 <w:lang w:eastAsia="sv-SE"/>
               </w:rPr>
             </w:pPr>
-            <w:proofErr w:type="spellStart"/>
             <w:r>
               <w:rPr>
                 <w:rFonts w:ascii="Arial" w:eastAsia="Times New Roman" w:hAnsi="Arial" w:cs="Arial"/>
@@ -1036,7 +1672,6 @@
               </w:rPr>
               <w:t>Impact</w:t>
             </w:r>
-            <w:proofErr w:type="spellEnd"/>
           </w:p>
         </w:tc>
       </w:tr>
@@ -1080,33 +1715,7 @@
                 <w:szCs w:val="20"/>
                 <w:lang w:eastAsia="sv-SE"/>
               </w:rPr>
-              <w:t>T1: General-</w:t>
-            </w:r>
-            <w:proofErr w:type="spellStart"/>
-            <w:r>
-              <w:rPr>
-                <w:rFonts w:ascii="Arial" w:eastAsia="Times New Roman" w:hAnsi="Arial" w:cs="Arial"/>
-                <w:b/>
-                <w:bCs/>
-                <w:color w:val="000000"/>
-                <w:sz w:val="20"/>
-                <w:szCs w:val="20"/>
-                <w:lang w:eastAsia="sv-SE"/>
-              </w:rPr>
-              <w:t>purpose</w:t>
-            </w:r>
-            <w:proofErr w:type="spellEnd"/>
-            <w:r>
-              <w:rPr>
-                <w:rFonts w:ascii="Arial" w:eastAsia="Times New Roman" w:hAnsi="Arial" w:cs="Arial"/>
-                <w:b/>
-                <w:bCs/>
-                <w:color w:val="000000"/>
-                <w:sz w:val="20"/>
-                <w:szCs w:val="20"/>
-                <w:lang w:eastAsia="sv-SE"/>
-              </w:rPr>
-              <w:t xml:space="preserve"> hardware</w:t>
+              <w:t>T1: General-purpose hardware</w:t>
             </w:r>
           </w:p>
         </w:tc>
@@ -1155,54 +1764,8 @@
                 <w:szCs w:val="20"/>
                 <w:lang w:eastAsia="sv-SE"/>
               </w:rPr>
-              <w:t xml:space="preserve">T1.1 </w:t>
-            </w:r>
-            <w:proofErr w:type="spellStart"/>
-            <w:r>
-              <w:rPr>
-                <w:rFonts w:ascii="Arial" w:eastAsia="Times New Roman" w:hAnsi="Arial" w:cs="Arial"/>
-                <w:b/>
-                <w:bCs/>
-                <w:i/>
-                <w:iCs/>
-                <w:color w:val="000000"/>
-                <w:sz w:val="20"/>
-                <w:szCs w:val="20"/>
-                <w:lang w:eastAsia="sv-SE"/>
-              </w:rPr>
-              <w:t>Memory</w:t>
-            </w:r>
-            <w:proofErr w:type="spellEnd"/>
-            <w:r>
-              <w:rPr>
-                <w:rFonts w:ascii="Arial" w:eastAsia="Times New Roman" w:hAnsi="Arial" w:cs="Arial"/>
-                <w:b/>
-                <w:bCs/>
-                <w:i/>
-                <w:iCs/>
-                <w:color w:val="000000"/>
-                <w:sz w:val="20"/>
-                <w:szCs w:val="20"/>
-                <w:lang w:eastAsia="sv-SE"/>
-              </w:rPr>
-              <w:t xml:space="preserve"> </w:t>
-            </w:r>
-            <w:proofErr w:type="spellStart"/>
-            <w:r>
-              <w:rPr>
-                <w:rFonts w:ascii="Arial" w:eastAsia="Times New Roman" w:hAnsi="Arial" w:cs="Arial"/>
-                <w:b/>
-                <w:bCs/>
-                <w:i/>
-                <w:iCs/>
-                <w:color w:val="000000"/>
-                <w:sz w:val="20"/>
-                <w:szCs w:val="20"/>
-                <w:lang w:eastAsia="sv-SE"/>
-              </w:rPr>
-              <w:t>type</w:t>
-            </w:r>
-            <w:proofErr w:type="spellEnd"/>
+              <w:t>T1.1 Memorytype</w:t>
+            </w:r>
           </w:p>
         </w:tc>
       </w:tr>
@@ -1303,7 +1866,6 @@
                 <w:lang w:eastAsia="sv-SE"/>
               </w:rPr>
             </w:pPr>
-            <w:proofErr w:type="spellStart"/>
             <w:r>
               <w:rPr>
                 <w:rFonts w:ascii="Arial" w:eastAsia="Times New Roman" w:hAnsi="Arial" w:cs="Arial"/>
@@ -1312,31 +1874,8 @@
                 <w:szCs w:val="20"/>
                 <w:lang w:eastAsia="sv-SE"/>
               </w:rPr>
-              <w:t>Higher</w:t>
-            </w:r>
-            <w:proofErr w:type="spellEnd"/>
-            <w:r>
-              <w:rPr>
-                <w:rFonts w:ascii="Arial" w:eastAsia="Times New Roman" w:hAnsi="Arial" w:cs="Arial"/>
-                <w:color w:val="000000"/>
-                <w:sz w:val="20"/>
-                <w:szCs w:val="20"/>
-                <w:lang w:eastAsia="sv-SE"/>
-              </w:rPr>
-              <w:t xml:space="preserve"> system </w:t>
-            </w:r>
-            <w:proofErr w:type="spellStart"/>
-            <w:r>
-              <w:rPr>
-                <w:rFonts w:ascii="Arial" w:eastAsia="Times New Roman" w:hAnsi="Arial" w:cs="Arial"/>
-                <w:color w:val="000000"/>
-                <w:sz w:val="20"/>
-                <w:szCs w:val="20"/>
-                <w:lang w:eastAsia="sv-SE"/>
-              </w:rPr>
-              <w:t>costs</w:t>
-            </w:r>
-            <w:proofErr w:type="spellEnd"/>
+              <w:t>Higher system costs</w:t>
+            </w:r>
           </w:p>
         </w:tc>
       </w:tr>
@@ -1384,54 +1923,8 @@
                 <w:szCs w:val="20"/>
                 <w:lang w:eastAsia="sv-SE"/>
               </w:rPr>
-              <w:t xml:space="preserve">T1.2 </w:t>
-            </w:r>
-            <w:proofErr w:type="spellStart"/>
-            <w:r>
-              <w:rPr>
-                <w:rFonts w:ascii="Arial" w:eastAsia="Times New Roman" w:hAnsi="Arial" w:cs="Arial"/>
-                <w:b/>
-                <w:bCs/>
-                <w:i/>
-                <w:iCs/>
-                <w:color w:val="000000"/>
-                <w:sz w:val="20"/>
-                <w:szCs w:val="20"/>
-                <w:lang w:eastAsia="sv-SE"/>
-              </w:rPr>
-              <w:t>Network</w:t>
-            </w:r>
-            <w:proofErr w:type="spellEnd"/>
-            <w:r>
-              <w:rPr>
-                <w:rFonts w:ascii="Arial" w:eastAsia="Times New Roman" w:hAnsi="Arial" w:cs="Arial"/>
-                <w:b/>
-                <w:bCs/>
-                <w:i/>
-                <w:iCs/>
-                <w:color w:val="000000"/>
-                <w:sz w:val="20"/>
-                <w:szCs w:val="20"/>
-                <w:lang w:eastAsia="sv-SE"/>
-              </w:rPr>
-              <w:t xml:space="preserve"> </w:t>
-            </w:r>
-            <w:proofErr w:type="spellStart"/>
-            <w:r>
-              <w:rPr>
-                <w:rFonts w:ascii="Arial" w:eastAsia="Times New Roman" w:hAnsi="Arial" w:cs="Arial"/>
-                <w:b/>
-                <w:bCs/>
-                <w:i/>
-                <w:iCs/>
-                <w:color w:val="000000"/>
-                <w:sz w:val="20"/>
-                <w:szCs w:val="20"/>
-                <w:lang w:eastAsia="sv-SE"/>
-              </w:rPr>
-              <w:t>bandwidth</w:t>
-            </w:r>
-            <w:proofErr w:type="spellEnd"/>
+              <w:t>T1.2 Networkbandwidth</w:t>
+            </w:r>
           </w:p>
         </w:tc>
       </w:tr>
@@ -1532,7 +2025,6 @@
                 <w:lang w:eastAsia="sv-SE"/>
               </w:rPr>
             </w:pPr>
-            <w:proofErr w:type="spellStart"/>
             <w:r>
               <w:rPr>
                 <w:rFonts w:ascii="Arial" w:eastAsia="Times New Roman" w:hAnsi="Arial" w:cs="Arial"/>
@@ -1541,31 +2033,8 @@
                 <w:szCs w:val="20"/>
                 <w:lang w:eastAsia="sv-SE"/>
               </w:rPr>
-              <w:t>Higher</w:t>
-            </w:r>
-            <w:proofErr w:type="spellEnd"/>
-            <w:r>
-              <w:rPr>
-                <w:rFonts w:ascii="Arial" w:eastAsia="Times New Roman" w:hAnsi="Arial" w:cs="Arial"/>
-                <w:color w:val="000000"/>
-                <w:sz w:val="20"/>
-                <w:szCs w:val="20"/>
-                <w:lang w:eastAsia="sv-SE"/>
-              </w:rPr>
-              <w:t xml:space="preserve"> system </w:t>
-            </w:r>
-            <w:proofErr w:type="spellStart"/>
-            <w:r>
-              <w:rPr>
-                <w:rFonts w:ascii="Arial" w:eastAsia="Times New Roman" w:hAnsi="Arial" w:cs="Arial"/>
-                <w:color w:val="000000"/>
-                <w:sz w:val="20"/>
-                <w:szCs w:val="20"/>
-                <w:lang w:eastAsia="sv-SE"/>
-              </w:rPr>
-              <w:t>costs</w:t>
-            </w:r>
-            <w:proofErr w:type="spellEnd"/>
+              <w:t>Higher system costs</w:t>
+            </w:r>
           </w:p>
         </w:tc>
       </w:tr>
@@ -1613,24 +2082,8 @@
                 <w:szCs w:val="20"/>
                 <w:lang w:eastAsia="sv-SE"/>
               </w:rPr>
-              <w:t xml:space="preserve">T1.3 Processor </w:t>
-            </w:r>
-            <w:proofErr w:type="spellStart"/>
-            <w:r>
-              <w:rPr>
-                <w:rFonts w:ascii="Arial" w:eastAsia="Times New Roman" w:hAnsi="Arial" w:cs="Arial"/>
-                <w:b/>
-                <w:bCs/>
-                <w:i/>
-                <w:iCs/>
-                <w:color w:val="000000"/>
-                <w:sz w:val="20"/>
-                <w:szCs w:val="20"/>
-                <w:lang w:eastAsia="sv-SE"/>
-              </w:rPr>
-              <w:t>requirement</w:t>
-            </w:r>
-            <w:proofErr w:type="spellEnd"/>
+              <w:t>T1.3 Processor requirement</w:t>
+            </w:r>
           </w:p>
         </w:tc>
       </w:tr>
@@ -1731,7 +2184,6 @@
                 <w:lang w:eastAsia="sv-SE"/>
               </w:rPr>
             </w:pPr>
-            <w:proofErr w:type="spellStart"/>
             <w:r>
               <w:rPr>
                 <w:rFonts w:ascii="Arial" w:eastAsia="Times New Roman" w:hAnsi="Arial" w:cs="Arial"/>
@@ -1740,31 +2192,8 @@
                 <w:szCs w:val="20"/>
                 <w:lang w:eastAsia="sv-SE"/>
               </w:rPr>
-              <w:t>Higher</w:t>
-            </w:r>
-            <w:proofErr w:type="spellEnd"/>
-            <w:r>
-              <w:rPr>
-                <w:rFonts w:ascii="Arial" w:eastAsia="Times New Roman" w:hAnsi="Arial" w:cs="Arial"/>
-                <w:color w:val="000000"/>
-                <w:sz w:val="20"/>
-                <w:szCs w:val="20"/>
-                <w:lang w:eastAsia="sv-SE"/>
-              </w:rPr>
-              <w:t xml:space="preserve"> system </w:t>
-            </w:r>
-            <w:proofErr w:type="spellStart"/>
-            <w:r>
-              <w:rPr>
-                <w:rFonts w:ascii="Arial" w:eastAsia="Times New Roman" w:hAnsi="Arial" w:cs="Arial"/>
-                <w:color w:val="000000"/>
-                <w:sz w:val="20"/>
-                <w:szCs w:val="20"/>
-                <w:lang w:eastAsia="sv-SE"/>
-              </w:rPr>
-              <w:t>costs</w:t>
-            </w:r>
-            <w:proofErr w:type="spellEnd"/>
+              <w:t>Higher system costs</w:t>
+            </w:r>
           </w:p>
         </w:tc>
       </w:tr>
@@ -2061,13 +2490,6 @@
         </w:rPr>
       </w:pPr>
     </w:p>
-    <w:p>
-      <w:pPr>
-        <w:rPr>
-          <w:lang w:val="en-US"/>
-        </w:rPr>
-      </w:pPr>
-    </w:p>
     <w:tbl>
       <w:tblPr>
         <w:tblW w:w="7960" w:type="dxa"/>
@@ -2076,7 +2498,7 @@
           <w:left w:w="70" w:type="dxa"/>
           <w:right w:w="70" w:type="dxa"/>
         </w:tblCellMar>
-        <w:tblLook w:val="04A0" w:firstRow="1" w:lastRow="0" w:firstColumn="1" w:lastColumn="0" w:noHBand="0" w:noVBand="1"/>
+        <w:tblLook w:val="04A0"/>
       </w:tblPr>
       <w:tblGrid>
         <w:gridCol w:w="2880"/>
@@ -2122,22 +2544,8 @@
                 <w:szCs w:val="20"/>
                 <w:lang w:eastAsia="sv-SE"/>
               </w:rPr>
-              <w:t xml:space="preserve">Product </w:t>
-            </w:r>
-            <w:proofErr w:type="spellStart"/>
-            <w:r>
-              <w:rPr>
-                <w:rFonts w:ascii="Arial" w:eastAsia="Times New Roman" w:hAnsi="Arial" w:cs="Arial"/>
-                <w:b/>
-                <w:bCs/>
-                <w:color w:val="000000"/>
-                <w:sz w:val="20"/>
-                <w:szCs w:val="20"/>
-                <w:lang w:eastAsia="sv-SE"/>
-              </w:rPr>
-              <w:t>Factor</w:t>
-            </w:r>
-            <w:proofErr w:type="spellEnd"/>
+              <w:t>Product Factor</w:t>
+            </w:r>
           </w:p>
         </w:tc>
         <w:tc>
@@ -2165,7 +2573,6 @@
                 <w:lang w:eastAsia="sv-SE"/>
               </w:rPr>
             </w:pPr>
-            <w:proofErr w:type="spellStart"/>
             <w:r>
               <w:rPr>
                 <w:rFonts w:ascii="Arial" w:eastAsia="Times New Roman" w:hAnsi="Arial" w:cs="Arial"/>
@@ -2176,35 +2583,8 @@
                 <w:szCs w:val="20"/>
                 <w:lang w:eastAsia="sv-SE"/>
               </w:rPr>
-              <w:t>Flexibility</w:t>
-            </w:r>
-            <w:proofErr w:type="spellEnd"/>
-            <w:r>
-              <w:rPr>
-                <w:rFonts w:ascii="Arial" w:eastAsia="Times New Roman" w:hAnsi="Arial" w:cs="Arial"/>
-                <w:b/>
-                <w:bCs/>
-                <w:color w:val="000000"/>
-                <w:sz w:val="20"/>
-                <w:szCs w:val="20"/>
-                <w:lang w:eastAsia="sv-SE"/>
-              </w:rPr>
-              <w:t xml:space="preserve"> and </w:t>
-            </w:r>
-            <w:proofErr w:type="spellStart"/>
-            <w:r>
-              <w:rPr>
-                <w:rFonts w:ascii="Arial" w:eastAsia="Times New Roman" w:hAnsi="Arial" w:cs="Arial"/>
-                <w:b/>
-                <w:bCs/>
-                <w:color w:val="000000"/>
-                <w:sz w:val="20"/>
-                <w:szCs w:val="20"/>
-                <w:lang w:eastAsia="sv-SE"/>
-              </w:rPr>
-              <w:t>Changeability</w:t>
-            </w:r>
-            <w:proofErr w:type="spellEnd"/>
+              <w:t>Flexibility and Changeability</w:t>
+            </w:r>
           </w:p>
         </w:tc>
         <w:tc>
@@ -2232,7 +2612,6 @@
                 <w:lang w:eastAsia="sv-SE"/>
               </w:rPr>
             </w:pPr>
-            <w:proofErr w:type="spellStart"/>
             <w:r>
               <w:rPr>
                 <w:rFonts w:ascii="Arial" w:eastAsia="Times New Roman" w:hAnsi="Arial" w:cs="Arial"/>
@@ -2245,7 +2624,6 @@
               </w:rPr>
               <w:t>Impact</w:t>
             </w:r>
-            <w:proofErr w:type="spellEnd"/>
           </w:p>
         </w:tc>
       </w:tr>
@@ -2289,33 +2667,7 @@
                 <w:szCs w:val="20"/>
                 <w:lang w:eastAsia="sv-SE"/>
               </w:rPr>
-              <w:t xml:space="preserve">P1: </w:t>
-            </w:r>
-            <w:proofErr w:type="spellStart"/>
-            <w:r>
-              <w:rPr>
-                <w:rFonts w:ascii="Arial" w:eastAsia="Times New Roman" w:hAnsi="Arial" w:cs="Arial"/>
-                <w:b/>
-                <w:bCs/>
-                <w:color w:val="000000"/>
-                <w:sz w:val="20"/>
-                <w:szCs w:val="20"/>
-                <w:lang w:eastAsia="sv-SE"/>
-              </w:rPr>
-              <w:t>Functional</w:t>
-            </w:r>
-            <w:proofErr w:type="spellEnd"/>
-            <w:r>
-              <w:rPr>
-                <w:rFonts w:ascii="Arial" w:eastAsia="Times New Roman" w:hAnsi="Arial" w:cs="Arial"/>
-                <w:b/>
-                <w:bCs/>
-                <w:color w:val="000000"/>
-                <w:sz w:val="20"/>
-                <w:szCs w:val="20"/>
-                <w:lang w:eastAsia="sv-SE"/>
-              </w:rPr>
-              <w:t xml:space="preserve"> features</w:t>
+              <w:t>P1: Functional features</w:t>
             </w:r>
           </w:p>
         </w:tc>
@@ -2364,37 +2716,7 @@
                 <w:szCs w:val="20"/>
                 <w:lang w:eastAsia="sv-SE"/>
               </w:rPr>
-              <w:t xml:space="preserve">P1.1 </w:t>
-            </w:r>
-            <w:proofErr w:type="spellStart"/>
-            <w:r>
-              <w:rPr>
-                <w:rFonts w:ascii="Arial" w:eastAsia="Times New Roman" w:hAnsi="Arial" w:cs="Arial"/>
-                <w:b/>
-                <w:bCs/>
-                <w:i/>
-                <w:iCs/>
-                <w:color w:val="000000"/>
-                <w:sz w:val="20"/>
-                <w:szCs w:val="20"/>
-                <w:lang w:eastAsia="sv-SE"/>
-              </w:rPr>
-              <w:t>Various</w:t>
-            </w:r>
-            <w:proofErr w:type="spellEnd"/>
-            <w:r>
-              <w:rPr>
-                <w:rFonts w:ascii="Arial" w:eastAsia="Times New Roman" w:hAnsi="Arial" w:cs="Arial"/>
-                <w:b/>
-                <w:bCs/>
-                <w:i/>
-                <w:iCs/>
-                <w:color w:val="000000"/>
-                <w:sz w:val="20"/>
-                <w:szCs w:val="20"/>
-                <w:lang w:eastAsia="sv-SE"/>
-              </w:rPr>
-              <w:t xml:space="preserve"> Input</w:t>
+              <w:t>P1.1 Various Input</w:t>
             </w:r>
           </w:p>
         </w:tc>
@@ -2426,7 +2748,6 @@
                 <w:lang w:eastAsia="sv-SE"/>
               </w:rPr>
             </w:pPr>
-            <w:proofErr w:type="spellStart"/>
             <w:r>
               <w:rPr>
                 <w:rFonts w:ascii="Arial" w:eastAsia="Times New Roman" w:hAnsi="Arial" w:cs="Arial"/>
@@ -2435,53 +2756,8 @@
                 <w:szCs w:val="20"/>
                 <w:lang w:eastAsia="sv-SE"/>
               </w:rPr>
-              <w:t>Simulating</w:t>
-            </w:r>
-            <w:proofErr w:type="spellEnd"/>
-            <w:r>
-              <w:rPr>
-                <w:rFonts w:ascii="Arial" w:eastAsia="Times New Roman" w:hAnsi="Arial" w:cs="Arial"/>
-                <w:color w:val="000000"/>
-                <w:sz w:val="20"/>
-                <w:szCs w:val="20"/>
-                <w:lang w:eastAsia="sv-SE"/>
-              </w:rPr>
-              <w:t xml:space="preserve"> </w:t>
-            </w:r>
-            <w:proofErr w:type="spellStart"/>
-            <w:r>
-              <w:rPr>
-                <w:rFonts w:ascii="Arial" w:eastAsia="Times New Roman" w:hAnsi="Arial" w:cs="Arial"/>
-                <w:color w:val="000000"/>
-                <w:sz w:val="20"/>
-                <w:szCs w:val="20"/>
-                <w:lang w:eastAsia="sv-SE"/>
-              </w:rPr>
-              <w:t>various</w:t>
-            </w:r>
-            <w:proofErr w:type="spellEnd"/>
-            <w:r>
-              <w:rPr>
-                <w:rFonts w:ascii="Arial" w:eastAsia="Times New Roman" w:hAnsi="Arial" w:cs="Arial"/>
-                <w:color w:val="000000"/>
-                <w:sz w:val="20"/>
-                <w:szCs w:val="20"/>
-                <w:lang w:eastAsia="sv-SE"/>
-              </w:rPr>
-              <w:t xml:space="preserve"> inputs </w:t>
-            </w:r>
-            <w:proofErr w:type="spellStart"/>
-            <w:r>
-              <w:rPr>
-                <w:rFonts w:ascii="Arial" w:eastAsia="Times New Roman" w:hAnsi="Arial" w:cs="Arial"/>
-                <w:color w:val="000000"/>
-                <w:sz w:val="20"/>
-                <w:szCs w:val="20"/>
-                <w:lang w:eastAsia="sv-SE"/>
-              </w:rPr>
-              <w:t>types</w:t>
-            </w:r>
-            <w:proofErr w:type="spellEnd"/>
+              <w:t>Simulatingvarious inputs types</w:t>
+            </w:r>
           </w:p>
         </w:tc>
         <w:tc>
@@ -2507,7 +2783,6 @@
                 <w:lang w:eastAsia="sv-SE"/>
               </w:rPr>
             </w:pPr>
-            <w:proofErr w:type="spellStart"/>
             <w:r>
               <w:rPr>
                 <w:rFonts w:ascii="Arial" w:eastAsia="Times New Roman" w:hAnsi="Arial" w:cs="Arial"/>
@@ -2518,7 +2793,6 @@
               </w:rPr>
               <w:t>None</w:t>
             </w:r>
-            <w:proofErr w:type="spellEnd"/>
           </w:p>
         </w:tc>
         <w:tc>
@@ -2544,7 +2818,6 @@
                 <w:lang w:eastAsia="sv-SE"/>
               </w:rPr>
             </w:pPr>
-            <w:proofErr w:type="spellStart"/>
             <w:r>
               <w:rPr>
                 <w:rFonts w:ascii="Arial" w:eastAsia="Times New Roman" w:hAnsi="Arial" w:cs="Arial"/>
@@ -2555,7 +2828,6 @@
               </w:rPr>
               <w:t>None</w:t>
             </w:r>
-            <w:proofErr w:type="spellEnd"/>
           </w:p>
         </w:tc>
       </w:tr>
@@ -2603,54 +2875,8 @@
                 <w:szCs w:val="20"/>
                 <w:lang w:eastAsia="sv-SE"/>
               </w:rPr>
-              <w:t xml:space="preserve">P1.2 </w:t>
-            </w:r>
-            <w:proofErr w:type="spellStart"/>
-            <w:r>
-              <w:rPr>
-                <w:rFonts w:ascii="Arial" w:eastAsia="Times New Roman" w:hAnsi="Arial" w:cs="Arial"/>
-                <w:b/>
-                <w:bCs/>
-                <w:i/>
-                <w:iCs/>
-                <w:color w:val="000000"/>
-                <w:sz w:val="20"/>
-                <w:szCs w:val="20"/>
-                <w:lang w:eastAsia="sv-SE"/>
-              </w:rPr>
-              <w:t>Identify</w:t>
-            </w:r>
-            <w:proofErr w:type="spellEnd"/>
-            <w:r>
-              <w:rPr>
-                <w:rFonts w:ascii="Arial" w:eastAsia="Times New Roman" w:hAnsi="Arial" w:cs="Arial"/>
-                <w:b/>
-                <w:bCs/>
-                <w:i/>
-                <w:iCs/>
-                <w:color w:val="000000"/>
-                <w:sz w:val="20"/>
-                <w:szCs w:val="20"/>
-                <w:lang w:eastAsia="sv-SE"/>
-              </w:rPr>
-              <w:t xml:space="preserve"> and </w:t>
-            </w:r>
-            <w:proofErr w:type="spellStart"/>
-            <w:r>
-              <w:rPr>
-                <w:rFonts w:ascii="Arial" w:eastAsia="Times New Roman" w:hAnsi="Arial" w:cs="Arial"/>
-                <w:b/>
-                <w:bCs/>
-                <w:i/>
-                <w:iCs/>
-                <w:color w:val="000000"/>
-                <w:sz w:val="20"/>
-                <w:szCs w:val="20"/>
-                <w:lang w:eastAsia="sv-SE"/>
-              </w:rPr>
-              <w:t>Validate</w:t>
-            </w:r>
-            <w:proofErr w:type="spellEnd"/>
+              <w:t>P1.2 Identify and Validate</w:t>
+            </w:r>
           </w:p>
         </w:tc>
       </w:tr>
@@ -2716,7 +2942,6 @@
                 <w:lang w:eastAsia="sv-SE"/>
               </w:rPr>
             </w:pPr>
-            <w:proofErr w:type="spellStart"/>
             <w:r>
               <w:rPr>
                 <w:rFonts w:ascii="Arial" w:eastAsia="Times New Roman" w:hAnsi="Arial" w:cs="Arial"/>
@@ -2727,7 +2952,6 @@
               </w:rPr>
               <w:t>None</w:t>
             </w:r>
-            <w:proofErr w:type="spellEnd"/>
           </w:p>
         </w:tc>
         <w:tc>
@@ -2753,7 +2977,6 @@
                 <w:lang w:eastAsia="sv-SE"/>
               </w:rPr>
             </w:pPr>
-            <w:proofErr w:type="spellStart"/>
             <w:r>
               <w:rPr>
                 <w:rFonts w:ascii="Arial" w:eastAsia="Times New Roman" w:hAnsi="Arial" w:cs="Arial"/>
@@ -2764,7 +2987,6 @@
               </w:rPr>
               <w:t>None</w:t>
             </w:r>
-            <w:proofErr w:type="spellEnd"/>
           </w:p>
         </w:tc>
       </w:tr>
@@ -2812,37 +3034,7 @@
                 <w:szCs w:val="20"/>
                 <w:lang w:eastAsia="sv-SE"/>
               </w:rPr>
-              <w:t xml:space="preserve">P1.3 </w:t>
-            </w:r>
-            <w:proofErr w:type="spellStart"/>
-            <w:r>
-              <w:rPr>
-                <w:rFonts w:ascii="Arial" w:eastAsia="Times New Roman" w:hAnsi="Arial" w:cs="Arial"/>
-                <w:b/>
-                <w:bCs/>
-                <w:i/>
-                <w:iCs/>
-                <w:color w:val="000000"/>
-                <w:sz w:val="20"/>
-                <w:szCs w:val="20"/>
-                <w:lang w:eastAsia="sv-SE"/>
-              </w:rPr>
-              <w:t>Emulate</w:t>
-            </w:r>
-            <w:proofErr w:type="spellEnd"/>
-            <w:r>
-              <w:rPr>
-                <w:rFonts w:ascii="Arial" w:eastAsia="Times New Roman" w:hAnsi="Arial" w:cs="Arial"/>
-                <w:b/>
-                <w:bCs/>
-                <w:i/>
-                <w:iCs/>
-                <w:color w:val="000000"/>
-                <w:sz w:val="20"/>
-                <w:szCs w:val="20"/>
-                <w:lang w:eastAsia="sv-SE"/>
-              </w:rPr>
-              <w:t xml:space="preserve"> Hardware</w:t>
+              <w:t>P1.3 Emulate Hardware</w:t>
             </w:r>
           </w:p>
         </w:tc>
@@ -2954,7 +3146,6 @@
               </w:rPr>
               <w:t xml:space="preserve">Components handling the emulation of hardware would have to be removed. </w:t>
             </w:r>
-            <w:proofErr w:type="spellStart"/>
             <w:r>
               <w:rPr>
                 <w:rFonts w:ascii="Arial" w:eastAsia="Times New Roman" w:hAnsi="Arial" w:cs="Arial"/>
@@ -2963,84 +3154,7 @@
                 <w:szCs w:val="20"/>
                 <w:lang w:eastAsia="sv-SE"/>
               </w:rPr>
-              <w:t>Limited</w:t>
-            </w:r>
-            <w:proofErr w:type="spellEnd"/>
-            <w:r>
-              <w:rPr>
-                <w:rFonts w:ascii="Arial" w:eastAsia="Times New Roman" w:hAnsi="Arial" w:cs="Arial"/>
-                <w:color w:val="000000"/>
-                <w:sz w:val="20"/>
-                <w:szCs w:val="20"/>
-                <w:lang w:eastAsia="sv-SE"/>
-              </w:rPr>
-              <w:t xml:space="preserve"> </w:t>
-            </w:r>
-            <w:proofErr w:type="spellStart"/>
-            <w:r>
-              <w:rPr>
-                <w:rFonts w:ascii="Arial" w:eastAsia="Times New Roman" w:hAnsi="Arial" w:cs="Arial"/>
-                <w:color w:val="000000"/>
-                <w:sz w:val="20"/>
-                <w:szCs w:val="20"/>
-                <w:lang w:eastAsia="sv-SE"/>
-              </w:rPr>
-              <w:t>change</w:t>
-            </w:r>
-            <w:proofErr w:type="spellEnd"/>
-            <w:r>
-              <w:rPr>
-                <w:rFonts w:ascii="Arial" w:eastAsia="Times New Roman" w:hAnsi="Arial" w:cs="Arial"/>
-                <w:color w:val="000000"/>
-                <w:sz w:val="20"/>
-                <w:szCs w:val="20"/>
-                <w:lang w:eastAsia="sv-SE"/>
-              </w:rPr>
-              <w:t xml:space="preserve"> </w:t>
-            </w:r>
-            <w:proofErr w:type="spellStart"/>
-            <w:r>
-              <w:rPr>
-                <w:rFonts w:ascii="Arial" w:eastAsia="Times New Roman" w:hAnsi="Arial" w:cs="Arial"/>
-                <w:color w:val="000000"/>
-                <w:sz w:val="20"/>
-                <w:szCs w:val="20"/>
-                <w:lang w:eastAsia="sv-SE"/>
-              </w:rPr>
-              <w:t>to</w:t>
-            </w:r>
-            <w:proofErr w:type="spellEnd"/>
-            <w:r>
-              <w:rPr>
-                <w:rFonts w:ascii="Arial" w:eastAsia="Times New Roman" w:hAnsi="Arial" w:cs="Arial"/>
-                <w:color w:val="000000"/>
-                <w:sz w:val="20"/>
-                <w:szCs w:val="20"/>
-                <w:lang w:eastAsia="sv-SE"/>
-              </w:rPr>
-              <w:t xml:space="preserve"> the rest </w:t>
-            </w:r>
-            <w:proofErr w:type="spellStart"/>
-            <w:r>
-              <w:rPr>
-                <w:rFonts w:ascii="Arial" w:eastAsia="Times New Roman" w:hAnsi="Arial" w:cs="Arial"/>
-                <w:color w:val="000000"/>
-                <w:sz w:val="20"/>
-                <w:szCs w:val="20"/>
-                <w:lang w:eastAsia="sv-SE"/>
-              </w:rPr>
-              <w:t>of</w:t>
-            </w:r>
-            <w:proofErr w:type="spellEnd"/>
-            <w:r>
-              <w:rPr>
-                <w:rFonts w:ascii="Arial" w:eastAsia="Times New Roman" w:hAnsi="Arial" w:cs="Arial"/>
-                <w:color w:val="000000"/>
-                <w:sz w:val="20"/>
-                <w:szCs w:val="20"/>
-                <w:lang w:eastAsia="sv-SE"/>
-              </w:rPr>
-              <w:t xml:space="preserve"> the system</w:t>
+              <w:t>Limitedchangeto the rest of the system</w:t>
             </w:r>
           </w:p>
         </w:tc>
@@ -3089,37 +3203,7 @@
                 <w:szCs w:val="20"/>
                 <w:lang w:eastAsia="sv-SE"/>
               </w:rPr>
-              <w:t xml:space="preserve">P1.4 </w:t>
-            </w:r>
-            <w:proofErr w:type="spellStart"/>
-            <w:r>
-              <w:rPr>
-                <w:rFonts w:ascii="Arial" w:eastAsia="Times New Roman" w:hAnsi="Arial" w:cs="Arial"/>
-                <w:b/>
-                <w:bCs/>
-                <w:i/>
-                <w:iCs/>
-                <w:color w:val="000000"/>
-                <w:sz w:val="20"/>
-                <w:szCs w:val="20"/>
-                <w:lang w:eastAsia="sv-SE"/>
-              </w:rPr>
-              <w:t>Emulate</w:t>
-            </w:r>
-            <w:proofErr w:type="spellEnd"/>
-            <w:r>
-              <w:rPr>
-                <w:rFonts w:ascii="Arial" w:eastAsia="Times New Roman" w:hAnsi="Arial" w:cs="Arial"/>
-                <w:b/>
-                <w:bCs/>
-                <w:i/>
-                <w:iCs/>
-                <w:color w:val="000000"/>
-                <w:sz w:val="20"/>
-                <w:szCs w:val="20"/>
-                <w:lang w:eastAsia="sv-SE"/>
-              </w:rPr>
-              <w:t xml:space="preserve"> Software</w:t>
+              <w:t>P1.4 Emulate Software</w:t>
             </w:r>
           </w:p>
         </w:tc>
@@ -3231,7 +3315,6 @@
               </w:rPr>
               <w:t xml:space="preserve">Components handling the emulation of software would have to be removed. </w:t>
             </w:r>
-            <w:proofErr w:type="spellStart"/>
             <w:r>
               <w:rPr>
                 <w:rFonts w:ascii="Arial" w:eastAsia="Times New Roman" w:hAnsi="Arial" w:cs="Arial"/>
@@ -3240,84 +3323,7 @@
                 <w:szCs w:val="20"/>
                 <w:lang w:eastAsia="sv-SE"/>
               </w:rPr>
-              <w:t>Limited</w:t>
-            </w:r>
-            <w:proofErr w:type="spellEnd"/>
-            <w:r>
-              <w:rPr>
-                <w:rFonts w:ascii="Arial" w:eastAsia="Times New Roman" w:hAnsi="Arial" w:cs="Arial"/>
-                <w:color w:val="000000"/>
-                <w:sz w:val="20"/>
-                <w:szCs w:val="20"/>
-                <w:lang w:eastAsia="sv-SE"/>
-              </w:rPr>
-              <w:t xml:space="preserve"> </w:t>
-            </w:r>
-            <w:proofErr w:type="spellStart"/>
-            <w:r>
-              <w:rPr>
-                <w:rFonts w:ascii="Arial" w:eastAsia="Times New Roman" w:hAnsi="Arial" w:cs="Arial"/>
-                <w:color w:val="000000"/>
-                <w:sz w:val="20"/>
-                <w:szCs w:val="20"/>
-                <w:lang w:eastAsia="sv-SE"/>
-              </w:rPr>
-              <w:t>change</w:t>
-            </w:r>
-            <w:proofErr w:type="spellEnd"/>
-            <w:r>
-              <w:rPr>
-                <w:rFonts w:ascii="Arial" w:eastAsia="Times New Roman" w:hAnsi="Arial" w:cs="Arial"/>
-                <w:color w:val="000000"/>
-                <w:sz w:val="20"/>
-                <w:szCs w:val="20"/>
-                <w:lang w:eastAsia="sv-SE"/>
-              </w:rPr>
-              <w:t xml:space="preserve"> </w:t>
-            </w:r>
-            <w:proofErr w:type="spellStart"/>
-            <w:r>
-              <w:rPr>
-                <w:rFonts w:ascii="Arial" w:eastAsia="Times New Roman" w:hAnsi="Arial" w:cs="Arial"/>
-                <w:color w:val="000000"/>
-                <w:sz w:val="20"/>
-                <w:szCs w:val="20"/>
-                <w:lang w:eastAsia="sv-SE"/>
-              </w:rPr>
-              <w:t>to</w:t>
-            </w:r>
-            <w:proofErr w:type="spellEnd"/>
-            <w:r>
-              <w:rPr>
-                <w:rFonts w:ascii="Arial" w:eastAsia="Times New Roman" w:hAnsi="Arial" w:cs="Arial"/>
-                <w:color w:val="000000"/>
-                <w:sz w:val="20"/>
-                <w:szCs w:val="20"/>
-                <w:lang w:eastAsia="sv-SE"/>
-              </w:rPr>
-              <w:t xml:space="preserve"> the rest </w:t>
-            </w:r>
-            <w:proofErr w:type="spellStart"/>
-            <w:r>
-              <w:rPr>
-                <w:rFonts w:ascii="Arial" w:eastAsia="Times New Roman" w:hAnsi="Arial" w:cs="Arial"/>
-                <w:color w:val="000000"/>
-                <w:sz w:val="20"/>
-                <w:szCs w:val="20"/>
-                <w:lang w:eastAsia="sv-SE"/>
-              </w:rPr>
-              <w:t>of</w:t>
-            </w:r>
-            <w:proofErr w:type="spellEnd"/>
-            <w:r>
-              <w:rPr>
-                <w:rFonts w:ascii="Arial" w:eastAsia="Times New Roman" w:hAnsi="Arial" w:cs="Arial"/>
-                <w:color w:val="000000"/>
-                <w:sz w:val="20"/>
-                <w:szCs w:val="20"/>
-                <w:lang w:eastAsia="sv-SE"/>
-              </w:rPr>
-              <w:t xml:space="preserve"> the system</w:t>
+              <w:t>Limitedchangeto the rest of the system</w:t>
             </w:r>
           </w:p>
         </w:tc>
@@ -3366,37 +3372,7 @@
                 <w:szCs w:val="20"/>
                 <w:lang w:eastAsia="sv-SE"/>
               </w:rPr>
-              <w:t xml:space="preserve">P1.5 </w:t>
-            </w:r>
-            <w:proofErr w:type="spellStart"/>
-            <w:r>
-              <w:rPr>
-                <w:rFonts w:ascii="Arial" w:eastAsia="Times New Roman" w:hAnsi="Arial" w:cs="Arial"/>
-                <w:b/>
-                <w:bCs/>
-                <w:i/>
-                <w:iCs/>
-                <w:color w:val="000000"/>
-                <w:sz w:val="20"/>
-                <w:szCs w:val="20"/>
-                <w:lang w:eastAsia="sv-SE"/>
-              </w:rPr>
-              <w:t>Logging</w:t>
-            </w:r>
-            <w:proofErr w:type="spellEnd"/>
-            <w:r>
-              <w:rPr>
-                <w:rFonts w:ascii="Arial" w:eastAsia="Times New Roman" w:hAnsi="Arial" w:cs="Arial"/>
-                <w:b/>
-                <w:bCs/>
-                <w:i/>
-                <w:iCs/>
-                <w:color w:val="000000"/>
-                <w:sz w:val="20"/>
-                <w:szCs w:val="20"/>
-                <w:lang w:eastAsia="sv-SE"/>
-              </w:rPr>
-              <w:t xml:space="preserve"> the test</w:t>
+              <w:t>P1.5 Logging the test</w:t>
             </w:r>
           </w:p>
         </w:tc>
@@ -3463,7 +3439,6 @@
                 <w:lang w:eastAsia="sv-SE"/>
               </w:rPr>
             </w:pPr>
-            <w:proofErr w:type="spellStart"/>
             <w:r>
               <w:rPr>
                 <w:rFonts w:ascii="Arial" w:eastAsia="Times New Roman" w:hAnsi="Arial" w:cs="Arial"/>
@@ -3474,7 +3449,6 @@
               </w:rPr>
               <w:t>None</w:t>
             </w:r>
-            <w:proofErr w:type="spellEnd"/>
           </w:p>
         </w:tc>
         <w:tc>
@@ -3500,7 +3474,6 @@
                 <w:lang w:eastAsia="sv-SE"/>
               </w:rPr>
             </w:pPr>
-            <w:proofErr w:type="spellStart"/>
             <w:r>
               <w:rPr>
                 <w:rFonts w:ascii="Arial" w:eastAsia="Times New Roman" w:hAnsi="Arial" w:cs="Arial"/>
@@ -3511,7 +3484,6 @@
               </w:rPr>
               <w:t>None</w:t>
             </w:r>
-            <w:proofErr w:type="spellEnd"/>
           </w:p>
         </w:tc>
       </w:tr>
@@ -3555,33 +3527,7 @@
                 <w:szCs w:val="20"/>
                 <w:lang w:eastAsia="sv-SE"/>
               </w:rPr>
-              <w:t xml:space="preserve">P2: </w:t>
-            </w:r>
-            <w:proofErr w:type="spellStart"/>
-            <w:r>
-              <w:rPr>
-                <w:rFonts w:ascii="Arial" w:eastAsia="Times New Roman" w:hAnsi="Arial" w:cs="Arial"/>
-                <w:b/>
-                <w:bCs/>
-                <w:color w:val="000000"/>
-                <w:sz w:val="20"/>
-                <w:szCs w:val="20"/>
-                <w:lang w:eastAsia="sv-SE"/>
-              </w:rPr>
-              <w:t>User</w:t>
-            </w:r>
-            <w:proofErr w:type="spellEnd"/>
-            <w:r>
-              <w:rPr>
-                <w:rFonts w:ascii="Arial" w:eastAsia="Times New Roman" w:hAnsi="Arial" w:cs="Arial"/>
-                <w:b/>
-                <w:bCs/>
-                <w:color w:val="000000"/>
-                <w:sz w:val="20"/>
-                <w:szCs w:val="20"/>
-                <w:lang w:eastAsia="sv-SE"/>
-              </w:rPr>
-              <w:t xml:space="preserve"> interface</w:t>
+              <w:t>P2: User interface</w:t>
             </w:r>
           </w:p>
         </w:tc>
@@ -3785,22 +3731,8 @@
                 <w:szCs w:val="20"/>
                 <w:lang w:eastAsia="sv-SE"/>
               </w:rPr>
-              <w:t xml:space="preserve">P3: </w:t>
-            </w:r>
-            <w:proofErr w:type="spellStart"/>
-            <w:r>
-              <w:rPr>
-                <w:rFonts w:ascii="Arial" w:eastAsia="Times New Roman" w:hAnsi="Arial" w:cs="Arial"/>
-                <w:b/>
-                <w:bCs/>
-                <w:color w:val="000000"/>
-                <w:sz w:val="20"/>
-                <w:szCs w:val="20"/>
-                <w:lang w:eastAsia="sv-SE"/>
-              </w:rPr>
-              <w:t>Performance</w:t>
-            </w:r>
-            <w:proofErr w:type="spellEnd"/>
+              <w:t>P3: Performance</w:t>
+            </w:r>
           </w:p>
         </w:tc>
       </w:tr>
@@ -3848,54 +3780,8 @@
                 <w:szCs w:val="20"/>
                 <w:lang w:eastAsia="sv-SE"/>
               </w:rPr>
-              <w:t xml:space="preserve">P3.1 Handling </w:t>
-            </w:r>
-            <w:proofErr w:type="spellStart"/>
-            <w:r>
-              <w:rPr>
-                <w:rFonts w:ascii="Arial" w:eastAsia="Times New Roman" w:hAnsi="Arial" w:cs="Arial"/>
-                <w:b/>
-                <w:bCs/>
-                <w:i/>
-                <w:iCs/>
-                <w:color w:val="000000"/>
-                <w:sz w:val="20"/>
-                <w:szCs w:val="20"/>
-                <w:lang w:eastAsia="sv-SE"/>
-              </w:rPr>
-              <w:t>high</w:t>
-            </w:r>
-            <w:proofErr w:type="spellEnd"/>
-            <w:r>
-              <w:rPr>
-                <w:rFonts w:ascii="Arial" w:eastAsia="Times New Roman" w:hAnsi="Arial" w:cs="Arial"/>
-                <w:b/>
-                <w:bCs/>
-                <w:i/>
-                <w:iCs/>
-                <w:color w:val="000000"/>
-                <w:sz w:val="20"/>
-                <w:szCs w:val="20"/>
-                <w:lang w:eastAsia="sv-SE"/>
-              </w:rPr>
-              <w:t xml:space="preserve"> </w:t>
-            </w:r>
-            <w:proofErr w:type="spellStart"/>
-            <w:r>
-              <w:rPr>
-                <w:rFonts w:ascii="Arial" w:eastAsia="Times New Roman" w:hAnsi="Arial" w:cs="Arial"/>
-                <w:b/>
-                <w:bCs/>
-                <w:i/>
-                <w:iCs/>
-                <w:color w:val="000000"/>
-                <w:sz w:val="20"/>
-                <w:szCs w:val="20"/>
-                <w:lang w:eastAsia="sv-SE"/>
-              </w:rPr>
-              <w:t>throughtput</w:t>
-            </w:r>
-            <w:proofErr w:type="spellEnd"/>
+              <w:t>P3.1 Handling highthroughtput</w:t>
+            </w:r>
           </w:p>
         </w:tc>
       </w:tr>
@@ -4049,22 +3935,8 @@
                 <w:szCs w:val="20"/>
                 <w:lang w:eastAsia="sv-SE"/>
               </w:rPr>
-              <w:t xml:space="preserve">P4: </w:t>
-            </w:r>
-            <w:proofErr w:type="spellStart"/>
-            <w:r>
-              <w:rPr>
-                <w:rFonts w:ascii="Arial" w:eastAsia="Times New Roman" w:hAnsi="Arial" w:cs="Arial"/>
-                <w:b/>
-                <w:bCs/>
-                <w:color w:val="000000"/>
-                <w:sz w:val="20"/>
-                <w:szCs w:val="20"/>
-                <w:lang w:eastAsia="sv-SE"/>
-              </w:rPr>
-              <w:t>Dependability</w:t>
-            </w:r>
-            <w:proofErr w:type="spellEnd"/>
+              <w:t>P4: Dependability</w:t>
+            </w:r>
           </w:p>
         </w:tc>
       </w:tr>
@@ -4112,24 +3984,8 @@
                 <w:szCs w:val="20"/>
                 <w:lang w:eastAsia="sv-SE"/>
               </w:rPr>
-              <w:t xml:space="preserve">P4.1 Graceful </w:t>
-            </w:r>
-            <w:proofErr w:type="spellStart"/>
-            <w:r>
-              <w:rPr>
-                <w:rFonts w:ascii="Arial" w:eastAsia="Times New Roman" w:hAnsi="Arial" w:cs="Arial"/>
-                <w:b/>
-                <w:bCs/>
-                <w:i/>
-                <w:iCs/>
-                <w:color w:val="000000"/>
-                <w:sz w:val="20"/>
-                <w:szCs w:val="20"/>
-                <w:lang w:eastAsia="sv-SE"/>
-              </w:rPr>
-              <w:t>recovery</w:t>
-            </w:r>
-            <w:proofErr w:type="spellEnd"/>
+              <w:t>P4.1 Graceful recovery</w:t>
+            </w:r>
           </w:p>
         </w:tc>
       </w:tr>
@@ -4195,7 +4051,6 @@
                 <w:lang w:eastAsia="sv-SE"/>
               </w:rPr>
             </w:pPr>
-            <w:proofErr w:type="spellStart"/>
             <w:r>
               <w:rPr>
                 <w:rFonts w:ascii="Arial" w:eastAsia="Times New Roman" w:hAnsi="Arial" w:cs="Arial"/>
@@ -4206,7 +4061,6 @@
               </w:rPr>
               <w:t>None</w:t>
             </w:r>
-            <w:proofErr w:type="spellEnd"/>
           </w:p>
         </w:tc>
         <w:tc>
@@ -4232,7 +4086,6 @@
                 <w:lang w:eastAsia="sv-SE"/>
               </w:rPr>
             </w:pPr>
-            <w:proofErr w:type="spellStart"/>
             <w:r>
               <w:rPr>
                 <w:rFonts w:ascii="Arial" w:eastAsia="Times New Roman" w:hAnsi="Arial" w:cs="Arial"/>
@@ -4243,7 +4096,6 @@
               </w:rPr>
               <w:t>None</w:t>
             </w:r>
-            <w:proofErr w:type="spellEnd"/>
           </w:p>
         </w:tc>
       </w:tr>
@@ -4291,25 +4143,8 @@
                 <w:szCs w:val="20"/>
                 <w:lang w:eastAsia="sv-SE"/>
               </w:rPr>
-              <w:lastRenderedPageBreak/>
-              <w:t xml:space="preserve">P4.2 Restarting from </w:t>
-            </w:r>
-            <w:proofErr w:type="spellStart"/>
-            <w:r>
-              <w:rPr>
-                <w:rFonts w:ascii="Arial" w:eastAsia="Times New Roman" w:hAnsi="Arial" w:cs="Arial"/>
-                <w:b/>
-                <w:bCs/>
-                <w:i/>
-                <w:iCs/>
-                <w:color w:val="000000"/>
-                <w:sz w:val="20"/>
-                <w:szCs w:val="20"/>
-                <w:lang w:eastAsia="sv-SE"/>
-              </w:rPr>
-              <w:t>checkpoint</w:t>
-            </w:r>
-            <w:proofErr w:type="spellEnd"/>
+              <w:t>P4.2 Restarting from checkpoint</w:t>
+            </w:r>
           </w:p>
         </w:tc>
       </w:tr>
@@ -4348,6 +4183,7 @@
                 <w:szCs w:val="20"/>
                 <w:lang w:val="en-US" w:eastAsia="sv-SE"/>
               </w:rPr>
+              <w:lastRenderedPageBreak/>
               <w:t>Restarting the tested system from a certain point after a system crash</w:t>
             </w:r>
           </w:p>
@@ -4614,7 +4450,6 @@
                 <w:lang w:eastAsia="sv-SE"/>
               </w:rPr>
             </w:pPr>
-            <w:proofErr w:type="spellStart"/>
             <w:r>
               <w:rPr>
                 <w:rFonts w:ascii="Arial" w:eastAsia="Times New Roman" w:hAnsi="Arial" w:cs="Arial"/>
@@ -4623,53 +4458,8 @@
                 <w:szCs w:val="20"/>
                 <w:lang w:eastAsia="sv-SE"/>
               </w:rPr>
-              <w:t>Crashes</w:t>
-            </w:r>
-            <w:proofErr w:type="spellEnd"/>
-            <w:r>
-              <w:rPr>
-                <w:rFonts w:ascii="Arial" w:eastAsia="Times New Roman" w:hAnsi="Arial" w:cs="Arial"/>
-                <w:color w:val="000000"/>
-                <w:sz w:val="20"/>
-                <w:szCs w:val="20"/>
-                <w:lang w:eastAsia="sv-SE"/>
-              </w:rPr>
-              <w:t xml:space="preserve"> </w:t>
-            </w:r>
-            <w:proofErr w:type="spellStart"/>
-            <w:r>
-              <w:rPr>
-                <w:rFonts w:ascii="Arial" w:eastAsia="Times New Roman" w:hAnsi="Arial" w:cs="Arial"/>
-                <w:color w:val="000000"/>
-                <w:sz w:val="20"/>
-                <w:szCs w:val="20"/>
-                <w:lang w:eastAsia="sv-SE"/>
-              </w:rPr>
-              <w:t>could</w:t>
-            </w:r>
-            <w:proofErr w:type="spellEnd"/>
-            <w:r>
-              <w:rPr>
-                <w:rFonts w:ascii="Arial" w:eastAsia="Times New Roman" w:hAnsi="Arial" w:cs="Arial"/>
-                <w:color w:val="000000"/>
-                <w:sz w:val="20"/>
-                <w:szCs w:val="20"/>
-                <w:lang w:eastAsia="sv-SE"/>
-              </w:rPr>
-              <w:t xml:space="preserve"> be </w:t>
-            </w:r>
-            <w:proofErr w:type="spellStart"/>
-            <w:r>
-              <w:rPr>
-                <w:rFonts w:ascii="Arial" w:eastAsia="Times New Roman" w:hAnsi="Arial" w:cs="Arial"/>
-                <w:color w:val="000000"/>
-                <w:sz w:val="20"/>
-                <w:szCs w:val="20"/>
-                <w:lang w:eastAsia="sv-SE"/>
-              </w:rPr>
-              <w:t>tolerated</w:t>
-            </w:r>
-            <w:proofErr w:type="spellEnd"/>
+              <w:t>Crashescould be tolerated</w:t>
+            </w:r>
           </w:p>
         </w:tc>
       </w:tr>
@@ -4794,7 +4584,6 @@
                 <w:lang w:eastAsia="sv-SE"/>
               </w:rPr>
             </w:pPr>
-            <w:proofErr w:type="spellStart"/>
             <w:r>
               <w:rPr>
                 <w:rFonts w:ascii="Arial" w:eastAsia="Times New Roman" w:hAnsi="Arial" w:cs="Arial"/>
@@ -4803,31 +4592,8 @@
                 <w:szCs w:val="20"/>
                 <w:lang w:eastAsia="sv-SE"/>
               </w:rPr>
-              <w:t>Adding</w:t>
-            </w:r>
-            <w:proofErr w:type="spellEnd"/>
-            <w:r>
-              <w:rPr>
-                <w:rFonts w:ascii="Arial" w:eastAsia="Times New Roman" w:hAnsi="Arial" w:cs="Arial"/>
-                <w:color w:val="000000"/>
-                <w:sz w:val="20"/>
-                <w:szCs w:val="20"/>
-                <w:lang w:eastAsia="sv-SE"/>
-              </w:rPr>
-              <w:t xml:space="preserve"> new input </w:t>
-            </w:r>
-            <w:proofErr w:type="spellStart"/>
-            <w:r>
-              <w:rPr>
-                <w:rFonts w:ascii="Arial" w:eastAsia="Times New Roman" w:hAnsi="Arial" w:cs="Arial"/>
-                <w:color w:val="000000"/>
-                <w:sz w:val="20"/>
-                <w:szCs w:val="20"/>
-                <w:lang w:eastAsia="sv-SE"/>
-              </w:rPr>
-              <w:t>mechanisms</w:t>
-            </w:r>
-            <w:proofErr w:type="spellEnd"/>
+              <w:t>Adding new input mechanisms</w:t>
+            </w:r>
           </w:p>
         </w:tc>
         <w:tc>
@@ -4853,7 +4619,6 @@
                 <w:lang w:eastAsia="sv-SE"/>
               </w:rPr>
             </w:pPr>
-            <w:proofErr w:type="spellStart"/>
             <w:r>
               <w:rPr>
                 <w:rFonts w:ascii="Arial" w:eastAsia="Times New Roman" w:hAnsi="Arial" w:cs="Arial"/>
@@ -4864,7 +4629,6 @@
               </w:rPr>
               <w:t>None</w:t>
             </w:r>
-            <w:proofErr w:type="spellEnd"/>
           </w:p>
         </w:tc>
         <w:tc>
@@ -4890,7 +4654,6 @@
                 <w:lang w:eastAsia="sv-SE"/>
               </w:rPr>
             </w:pPr>
-            <w:proofErr w:type="spellStart"/>
             <w:r>
               <w:rPr>
                 <w:rFonts w:ascii="Arial" w:eastAsia="Times New Roman" w:hAnsi="Arial" w:cs="Arial"/>
@@ -4901,7 +4664,6 @@
               </w:rPr>
               <w:t>None</w:t>
             </w:r>
-            <w:proofErr w:type="spellEnd"/>
           </w:p>
         </w:tc>
       </w:tr>
@@ -5016,7 +4778,6 @@
                 <w:lang w:eastAsia="sv-SE"/>
               </w:rPr>
             </w:pPr>
-            <w:proofErr w:type="spellStart"/>
             <w:r>
               <w:rPr>
                 <w:rFonts w:ascii="Arial" w:eastAsia="Times New Roman" w:hAnsi="Arial" w:cs="Arial"/>
@@ -5027,7 +4788,6 @@
               </w:rPr>
               <w:t>None</w:t>
             </w:r>
-            <w:proofErr w:type="spellEnd"/>
           </w:p>
         </w:tc>
         <w:tc>
@@ -5053,7 +4813,6 @@
                 <w:lang w:eastAsia="sv-SE"/>
               </w:rPr>
             </w:pPr>
-            <w:proofErr w:type="spellStart"/>
             <w:r>
               <w:rPr>
                 <w:rFonts w:ascii="Arial" w:eastAsia="Times New Roman" w:hAnsi="Arial" w:cs="Arial"/>
@@ -5064,7 +4823,6 @@
               </w:rPr>
               <w:t>None</w:t>
             </w:r>
-            <w:proofErr w:type="spellEnd"/>
           </w:p>
         </w:tc>
       </w:tr>
@@ -5179,7 +4937,6 @@
                 <w:lang w:eastAsia="sv-SE"/>
               </w:rPr>
             </w:pPr>
-            <w:proofErr w:type="spellStart"/>
             <w:r>
               <w:rPr>
                 <w:rFonts w:ascii="Arial" w:eastAsia="Times New Roman" w:hAnsi="Arial" w:cs="Arial"/>
@@ -5190,7 +4947,6 @@
               </w:rPr>
               <w:t>None</w:t>
             </w:r>
-            <w:proofErr w:type="spellEnd"/>
           </w:p>
         </w:tc>
         <w:tc>
@@ -5216,7 +4972,6 @@
                 <w:lang w:eastAsia="sv-SE"/>
               </w:rPr>
             </w:pPr>
-            <w:proofErr w:type="spellStart"/>
             <w:r>
               <w:rPr>
                 <w:rFonts w:ascii="Arial" w:eastAsia="Times New Roman" w:hAnsi="Arial" w:cs="Arial"/>
@@ -5227,7 +4982,6 @@
               </w:rPr>
               <w:t>None</w:t>
             </w:r>
-            <w:proofErr w:type="spellEnd"/>
           </w:p>
         </w:tc>
       </w:tr>
@@ -5275,54 +5029,8 @@
                 <w:szCs w:val="20"/>
                 <w:lang w:eastAsia="sv-SE"/>
               </w:rPr>
-              <w:t xml:space="preserve">P6.4 </w:t>
-            </w:r>
-            <w:proofErr w:type="spellStart"/>
-            <w:r>
-              <w:rPr>
-                <w:rFonts w:ascii="Arial" w:eastAsia="Times New Roman" w:hAnsi="Arial" w:cs="Arial"/>
-                <w:b/>
-                <w:bCs/>
-                <w:i/>
-                <w:iCs/>
-                <w:color w:val="000000"/>
-                <w:sz w:val="20"/>
-                <w:szCs w:val="20"/>
-                <w:lang w:eastAsia="sv-SE"/>
-              </w:rPr>
-              <w:t>Adding</w:t>
-            </w:r>
-            <w:proofErr w:type="spellEnd"/>
-            <w:r>
-              <w:rPr>
-                <w:rFonts w:ascii="Arial" w:eastAsia="Times New Roman" w:hAnsi="Arial" w:cs="Arial"/>
-                <w:b/>
-                <w:bCs/>
-                <w:i/>
-                <w:iCs/>
-                <w:color w:val="000000"/>
-                <w:sz w:val="20"/>
-                <w:szCs w:val="20"/>
-                <w:lang w:eastAsia="sv-SE"/>
-              </w:rPr>
-              <w:t xml:space="preserve"> test </w:t>
-            </w:r>
-            <w:proofErr w:type="spellStart"/>
-            <w:r>
-              <w:rPr>
-                <w:rFonts w:ascii="Arial" w:eastAsia="Times New Roman" w:hAnsi="Arial" w:cs="Arial"/>
-                <w:b/>
-                <w:bCs/>
-                <w:i/>
-                <w:iCs/>
-                <w:color w:val="000000"/>
-                <w:sz w:val="20"/>
-                <w:szCs w:val="20"/>
-                <w:lang w:eastAsia="sv-SE"/>
-              </w:rPr>
-              <w:t>types</w:t>
-            </w:r>
-            <w:proofErr w:type="spellEnd"/>
+              <w:t>P6.4 Adding test types</w:t>
+            </w:r>
           </w:p>
         </w:tc>
       </w:tr>
@@ -5353,7 +5061,6 @@
                 <w:lang w:eastAsia="sv-SE"/>
               </w:rPr>
             </w:pPr>
-            <w:proofErr w:type="spellStart"/>
             <w:r>
               <w:rPr>
                 <w:rFonts w:ascii="Arial" w:eastAsia="Times New Roman" w:hAnsi="Arial" w:cs="Arial"/>
@@ -5362,53 +5069,8 @@
                 <w:szCs w:val="20"/>
                 <w:lang w:eastAsia="sv-SE"/>
               </w:rPr>
-              <w:t>Adding</w:t>
-            </w:r>
-            <w:proofErr w:type="spellEnd"/>
-            <w:r>
-              <w:rPr>
-                <w:rFonts w:ascii="Arial" w:eastAsia="Times New Roman" w:hAnsi="Arial" w:cs="Arial"/>
-                <w:color w:val="000000"/>
-                <w:sz w:val="20"/>
-                <w:szCs w:val="20"/>
-                <w:lang w:eastAsia="sv-SE"/>
-              </w:rPr>
-              <w:t xml:space="preserve"> new </w:t>
-            </w:r>
-            <w:proofErr w:type="spellStart"/>
-            <w:r>
-              <w:rPr>
-                <w:rFonts w:ascii="Arial" w:eastAsia="Times New Roman" w:hAnsi="Arial" w:cs="Arial"/>
-                <w:color w:val="000000"/>
-                <w:sz w:val="20"/>
-                <w:szCs w:val="20"/>
-                <w:lang w:eastAsia="sv-SE"/>
-              </w:rPr>
-              <w:t>testing</w:t>
-            </w:r>
-            <w:proofErr w:type="spellEnd"/>
-            <w:r>
-              <w:rPr>
-                <w:rFonts w:ascii="Arial" w:eastAsia="Times New Roman" w:hAnsi="Arial" w:cs="Arial"/>
-                <w:color w:val="000000"/>
-                <w:sz w:val="20"/>
-                <w:szCs w:val="20"/>
-                <w:lang w:eastAsia="sv-SE"/>
-              </w:rPr>
-              <w:t xml:space="preserve"> </w:t>
-            </w:r>
-            <w:proofErr w:type="spellStart"/>
-            <w:r>
-              <w:rPr>
-                <w:rFonts w:ascii="Arial" w:eastAsia="Times New Roman" w:hAnsi="Arial" w:cs="Arial"/>
-                <w:color w:val="000000"/>
-                <w:sz w:val="20"/>
-                <w:szCs w:val="20"/>
-                <w:lang w:eastAsia="sv-SE"/>
-              </w:rPr>
-              <w:t>techniques</w:t>
-            </w:r>
-            <w:proofErr w:type="spellEnd"/>
+              <w:t>Adding new testingtechniques</w:t>
+            </w:r>
           </w:p>
         </w:tc>
         <w:tc>
@@ -5434,7 +5096,6 @@
                 <w:lang w:eastAsia="sv-SE"/>
               </w:rPr>
             </w:pPr>
-            <w:proofErr w:type="spellStart"/>
             <w:r>
               <w:rPr>
                 <w:rFonts w:ascii="Arial" w:eastAsia="Times New Roman" w:hAnsi="Arial" w:cs="Arial"/>
@@ -5445,7 +5106,6 @@
               </w:rPr>
               <w:t>None</w:t>
             </w:r>
-            <w:proofErr w:type="spellEnd"/>
           </w:p>
         </w:tc>
         <w:tc>
@@ -5471,7 +5131,6 @@
                 <w:lang w:eastAsia="sv-SE"/>
               </w:rPr>
             </w:pPr>
-            <w:proofErr w:type="spellStart"/>
             <w:r>
               <w:rPr>
                 <w:rFonts w:ascii="Arial" w:eastAsia="Times New Roman" w:hAnsi="Arial" w:cs="Arial"/>
@@ -5482,7 +5141,6 @@
               </w:rPr>
               <w:t>None</w:t>
             </w:r>
-            <w:proofErr w:type="spellEnd"/>
           </w:p>
         </w:tc>
       </w:tr>
@@ -5497,6 +5155,10 @@
     <w:p>
       <w:pPr>
         <w:rPr>
+          <w:rFonts w:asciiTheme="majorHAnsi" w:eastAsiaTheme="majorEastAsia" w:hAnsiTheme="majorHAnsi" w:cstheme="majorBidi"/>
+          <w:b/>
+          <w:bCs/>
+          <w:color w:val="4F81BD" w:themeColor="accent1"/>
           <w:lang w:val="en-GB"/>
         </w:rPr>
       </w:pPr>
@@ -5533,7 +5195,7 @@
       <w:tblPr>
         <w:tblStyle w:val="TableGrid"/>
         <w:tblW w:w="0" w:type="auto"/>
-        <w:tblLook w:val="04A0" w:firstRow="1" w:lastRow="0" w:firstColumn="1" w:lastColumn="0" w:noHBand="0" w:noVBand="1"/>
+        <w:tblLook w:val="04A0"/>
       </w:tblPr>
       <w:tblGrid>
         <w:gridCol w:w="9212"/>
@@ -5568,19 +5230,7 @@
               <w:rPr>
                 <w:lang w:val="en-US"/>
               </w:rPr>
-              <w:t>Multiple</w:t>
-            </w:r>
-            <w:r>
-              <w:rPr>
-                <w:lang w:val="en-US"/>
-              </w:rPr>
-              <w:t xml:space="preserve"> </w:t>
-            </w:r>
-            <w:r>
-              <w:rPr>
-                <w:lang w:val="en-US"/>
-              </w:rPr>
-              <w:t>input issue</w:t>
+              <w:t>Multipleinput issue</w:t>
             </w:r>
           </w:p>
           <w:p>
@@ -5742,13 +5392,6 @@
                 <w:lang w:val="en-US"/>
               </w:rPr>
             </w:pPr>
-            <w:r>
-              <w:rPr>
-                <w:b/>
-                <w:lang w:val="en-US"/>
-              </w:rPr>
-              <w:t xml:space="preserve"> </w:t>
-            </w:r>
             <w:r>
               <w:rPr>
                 <w:lang w:val="en-US"/>
@@ -5834,7 +5477,7 @@
       <w:tblPr>
         <w:tblStyle w:val="TableGrid"/>
         <w:tblW w:w="0" w:type="auto"/>
-        <w:tblLook w:val="04A0" w:firstRow="1" w:lastRow="0" w:firstColumn="1" w:lastColumn="0" w:noHBand="0" w:noVBand="1"/>
+        <w:tblLook w:val="04A0"/>
       </w:tblPr>
       <w:tblGrid>
         <w:gridCol w:w="9212"/>
@@ -5869,19 +5512,7 @@
               <w:rPr>
                 <w:lang w:val="en-US"/>
               </w:rPr>
-              <w:t>Multiple</w:t>
-            </w:r>
-            <w:r>
-              <w:rPr>
-                <w:lang w:val="en-US"/>
-              </w:rPr>
-              <w:t xml:space="preserve"> </w:t>
-            </w:r>
-            <w:r>
-              <w:rPr>
-                <w:lang w:val="en-US"/>
-              </w:rPr>
-              <w:t>hardware emulations issue</w:t>
+              <w:t>Multiplehardware emulations issue</w:t>
             </w:r>
           </w:p>
           <w:p>
@@ -6049,12 +5680,6 @@
                 <w:lang w:val="en-US"/>
               </w:rPr>
               <w:t>" and</w:t>
-            </w:r>
-            <w:r>
-              <w:rPr>
-                <w:lang w:val="en-US"/>
-              </w:rPr>
-              <w:t xml:space="preserve"> </w:t>
             </w:r>
             <w:r>
               <w:rPr>
@@ -6131,7 +5756,7 @@
       <w:tblPr>
         <w:tblStyle w:val="TableGrid"/>
         <w:tblW w:w="0" w:type="auto"/>
-        <w:tblLook w:val="04A0" w:firstRow="1" w:lastRow="0" w:firstColumn="1" w:lastColumn="0" w:noHBand="0" w:noVBand="1"/>
+        <w:tblLook w:val="04A0"/>
       </w:tblPr>
       <w:tblGrid>
         <w:gridCol w:w="9212"/>
@@ -6167,19 +5792,7 @@
               <w:rPr>
                 <w:lang w:val="en-US"/>
               </w:rPr>
-              <w:t>Multiple</w:t>
-            </w:r>
-            <w:r>
-              <w:rPr>
-                <w:lang w:val="en-US"/>
-              </w:rPr>
-              <w:t xml:space="preserve"> </w:t>
-            </w:r>
-            <w:r>
-              <w:rPr>
-                <w:lang w:val="en-US"/>
-              </w:rPr>
-              <w:t>software emulations issue</w:t>
+              <w:t>Multiplesoftware emulations issue</w:t>
             </w:r>
           </w:p>
           <w:p>
@@ -6440,7 +6053,7 @@
       <w:tblPr>
         <w:tblStyle w:val="TableGrid"/>
         <w:tblW w:w="0" w:type="auto"/>
-        <w:tblLook w:val="04A0" w:firstRow="1" w:lastRow="0" w:firstColumn="1" w:lastColumn="0" w:noHBand="0" w:noVBand="1"/>
+        <w:tblLook w:val="04A0"/>
       </w:tblPr>
       <w:tblGrid>
         <w:gridCol w:w="9212"/>
@@ -6475,19 +6088,7 @@
               <w:rPr>
                 <w:lang w:val="en-US"/>
               </w:rPr>
-              <w:t>Multiple</w:t>
-            </w:r>
-            <w:r>
-              <w:rPr>
-                <w:lang w:val="en-US"/>
-              </w:rPr>
-              <w:t xml:space="preserve"> </w:t>
-            </w:r>
-            <w:r>
-              <w:rPr>
-                <w:lang w:val="en-US"/>
-              </w:rPr>
-              <w:t>testing techniques issue</w:t>
+              <w:t>Multipletesting techniques issue</w:t>
             </w:r>
           </w:p>
           <w:p>
@@ -6656,13 +6257,6 @@
                 <w:lang w:val="en-US"/>
               </w:rPr>
               <w:t>Anticipate expected changes"</w:t>
-            </w:r>
-            <w:r>
-              <w:rPr>
-                <w:i/>
-                <w:lang w:val="en-US"/>
-              </w:rPr>
-              <w:t xml:space="preserve"> </w:t>
             </w:r>
             <w:r>
               <w:rPr>
@@ -6712,7 +6306,7 @@
       <w:tblPr>
         <w:tblStyle w:val="TableGrid"/>
         <w:tblW w:w="0" w:type="auto"/>
-        <w:tblLook w:val="04A0" w:firstRow="1" w:lastRow="0" w:firstColumn="1" w:lastColumn="0" w:noHBand="0" w:noVBand="1"/>
+        <w:tblLook w:val="04A0"/>
       </w:tblPr>
       <w:tblGrid>
         <w:gridCol w:w="9212"/>
@@ -6886,7 +6480,7 @@
       <w:tblPr>
         <w:tblStyle w:val="TableGrid"/>
         <w:tblW w:w="0" w:type="auto"/>
-        <w:tblLook w:val="04A0" w:firstRow="1" w:lastRow="0" w:firstColumn="1" w:lastColumn="0" w:noHBand="0" w:noVBand="1"/>
+        <w:tblLook w:val="04A0"/>
       </w:tblPr>
       <w:tblGrid>
         <w:gridCol w:w="9212"/>
@@ -7094,7 +6688,7 @@
       <w:tblPr>
         <w:tblStyle w:val="TableGrid"/>
         <w:tblW w:w="0" w:type="auto"/>
-        <w:tblLook w:val="04A0" w:firstRow="1" w:lastRow="0" w:firstColumn="1" w:lastColumn="0" w:noHBand="0" w:noVBand="1"/>
+        <w:tblLook w:val="04A0"/>
       </w:tblPr>
       <w:tblGrid>
         <w:gridCol w:w="9212"/>
@@ -7289,12 +6883,6 @@
               <w:rPr>
                 <w:lang w:val="en-US"/>
               </w:rPr>
-              <w:t xml:space="preserve"> </w:t>
-            </w:r>
-            <w:r>
-              <w:rPr>
-                <w:lang w:val="en-US"/>
-              </w:rPr>
               <w:t xml:space="preserve">from </w:t>
             </w:r>
             <w:r>
@@ -7338,7 +6926,7 @@
       <w:tblPr>
         <w:tblStyle w:val="TableGrid"/>
         <w:tblW w:w="0" w:type="auto"/>
-        <w:tblLook w:val="04A0" w:firstRow="1" w:lastRow="0" w:firstColumn="1" w:lastColumn="0" w:noHBand="0" w:noVBand="1"/>
+        <w:tblLook w:val="04A0"/>
       </w:tblPr>
       <w:tblGrid>
         <w:gridCol w:w="9212"/>
@@ -7547,7 +7135,7 @@
       <w:tblPr>
         <w:tblStyle w:val="TableGrid"/>
         <w:tblW w:w="0" w:type="auto"/>
-        <w:tblLook w:val="04A0" w:firstRow="1" w:lastRow="0" w:firstColumn="1" w:lastColumn="0" w:noHBand="0" w:noVBand="1"/>
+        <w:tblLook w:val="04A0"/>
       </w:tblPr>
       <w:tblGrid>
         <w:gridCol w:w="9212"/>
@@ -7766,7 +7354,7 @@
       <w:tblPr>
         <w:tblStyle w:val="TableGrid"/>
         <w:tblW w:w="0" w:type="auto"/>
-        <w:tblLook w:val="04A0" w:firstRow="1" w:lastRow="0" w:firstColumn="1" w:lastColumn="0" w:noHBand="0" w:noVBand="1"/>
+        <w:tblLook w:val="04A0"/>
       </w:tblPr>
       <w:tblGrid>
         <w:gridCol w:w="9212"/>
@@ -7863,7 +7451,7 @@
                 <w:color w:val="000000"/>
                 <w:sz w:val="20"/>
                 <w:szCs w:val="20"/>
-                <w:lang w:eastAsia="sv-SE"/>
+                <w:lang w:val="en-US" w:eastAsia="sv-SE"/>
               </w:rPr>
             </w:pPr>
             <w:r>
@@ -7874,11 +7462,17 @@
                 <w:color w:val="000000"/>
                 <w:sz w:val="20"/>
                 <w:szCs w:val="20"/>
-                <w:lang w:eastAsia="sv-SE"/>
-              </w:rPr>
-              <w:t xml:space="preserve">P4.2 Restarting from </w:t>
-            </w:r>
-            <w:proofErr w:type="spellStart"/>
+                <w:lang w:val="en-US" w:eastAsia="sv-SE"/>
+              </w:rPr>
+              <w:t>P4.2 Restarting from checkpoint</w:t>
+            </w:r>
+          </w:p>
+          <w:p>
+            <w:pPr>
+              <w:rPr>
+                <w:lang w:val="en-US"/>
+              </w:rPr>
+            </w:pPr>
             <w:r>
               <w:rPr>
                 <w:rFonts w:ascii="Arial" w:eastAsia="Times New Roman" w:hAnsi="Arial" w:cs="Arial"/>
@@ -7887,27 +7481,7 @@
                 <w:color w:val="000000"/>
                 <w:sz w:val="20"/>
                 <w:szCs w:val="20"/>
-                <w:lang w:eastAsia="sv-SE"/>
-              </w:rPr>
-              <w:t>checkpoint</w:t>
-            </w:r>
-            <w:proofErr w:type="spellEnd"/>
-          </w:p>
-          <w:p>
-            <w:pPr>
-              <w:rPr>
-                <w:lang w:val="en-US"/>
-              </w:rPr>
-            </w:pPr>
-            <w:r>
-              <w:rPr>
-                <w:rFonts w:ascii="Arial" w:eastAsia="Times New Roman" w:hAnsi="Arial" w:cs="Arial"/>
-                <w:bCs/>
-                <w:iCs/>
-                <w:color w:val="000000"/>
-                <w:sz w:val="20"/>
-                <w:szCs w:val="20"/>
-                <w:lang w:eastAsia="sv-SE"/>
+                <w:lang w:val="en-US" w:eastAsia="sv-SE"/>
               </w:rPr>
               <w:t>P5.1 Robust system</w:t>
             </w:r>
@@ -8537,13 +8111,6 @@
           <w:lang w:val="en-US"/>
         </w:rPr>
         <w:t>" Multiple software emulations issue"</w:t>
-      </w:r>
-      <w:r>
-        <w:rPr>
-          <w:i/>
-          <w:lang w:val="en-US"/>
-        </w:rPr>
-        <w:t xml:space="preserve"> </w:t>
       </w:r>
       <w:r>
         <w:rPr>
@@ -8661,16 +8228,75 @@
       </w:r>
       <w:r>
         <w:rPr>
+          <w:lang w:val="en-US"/>
+        </w:rPr>
+        <w:t xml:space="preserve"> by maintaining semantic coherence between components and by exploring standards for hardware communication.</w:t>
+      </w:r>
+    </w:p>
+    <w:p>
+      <w:pPr>
+        <w:pStyle w:val="Heading3"/>
+        <w:rPr>
+          <w:lang w:val="en-US"/>
+        </w:rPr>
+      </w:pPr>
+      <w:r>
+        <w:rPr>
+          <w:lang w:val="en-US"/>
+        </w:rPr>
+        <w:t xml:space="preserve">Datalog </w:t>
+      </w:r>
+      <w:r>
+        <w:rPr>
+          <w:lang w:val="en-US"/>
+        </w:rPr>
+        <w:t>component</w:t>
+      </w:r>
+    </w:p>
+    <w:p>
+      <w:pPr>
+        <w:rPr>
           <w:i/>
           <w:lang w:val="en-US"/>
         </w:rPr>
-        <w:t xml:space="preserve"> </w:t>
-      </w:r>
-      <w:r>
-        <w:rPr>
-          <w:lang w:val="en-US"/>
-        </w:rPr>
-        <w:t xml:space="preserve"> by maintaining semantic coherence between components and by exploring standards for hardware communication.</w:t>
+      </w:pPr>
+      <w:r>
+        <w:rPr>
+          <w:lang w:val="en-US"/>
+        </w:rPr>
+        <w:t>This component receives all the data from the testing and</w:t>
+      </w:r>
+      <w:r>
+        <w:rPr>
+          <w:lang w:val="en-US"/>
+        </w:rPr>
+        <w:t xml:space="preserve"> categorizes it, then</w:t>
+      </w:r>
+      <w:r>
+        <w:rPr>
+          <w:lang w:val="en-US"/>
+        </w:rPr>
+        <w:t xml:space="preserve"> stores it so that it can later be made into the final r</w:t>
+      </w:r>
+      <w:r>
+        <w:rPr>
+          <w:lang w:val="en-US"/>
+        </w:rPr>
+        <w:t xml:space="preserve">eport by the output-component which is mentioned by the issue-card </w:t>
+      </w:r>
+      <w:r>
+        <w:rPr>
+          <w:i/>
+          <w:lang w:val="en-US"/>
+        </w:rPr>
+        <w:t>"Creating report issue"</w:t>
+      </w:r>
+      <w:r>
+        <w:rPr>
+          <w:i/>
+          <w:lang w:val="en-US"/>
+        </w:rPr>
+        <w:t>.</w:t>
       </w:r>
     </w:p>
     <w:p>
@@ -8684,156 +8310,72 @@
         <w:rPr>
           <w:lang w:val="en-US"/>
         </w:rPr>
-        <w:t xml:space="preserve">Datalog </w:t>
-      </w:r>
-      <w:r>
-        <w:rPr>
-          <w:lang w:val="en-US"/>
-        </w:rPr>
-        <w:t>component</w:t>
-      </w:r>
-    </w:p>
-    <w:p>
-      <w:pPr>
+        <w:t>Test wrapper</w:t>
+      </w:r>
+    </w:p>
+    <w:p>
+      <w:pPr>
+        <w:rPr>
+          <w:lang w:val="en-US"/>
+        </w:rPr>
+      </w:pPr>
+      <w:r>
+        <w:rPr>
+          <w:lang w:val="en-US"/>
+        </w:rPr>
+        <w:t xml:space="preserve">This </w:t>
+      </w:r>
+      <w:r>
+        <w:rPr>
+          <w:lang w:val="en-US"/>
+        </w:rPr>
+        <w:t xml:space="preserve">componentfunctions as a wrapper for the tested system as well as storing a checkpoint with the status of the tested system. With this the tested system can be restarted with minimal latency if it crashes. It will also send a message to the data broker to halt the testing until the tested system has restarted. </w:t>
+      </w:r>
+      <w:r>
+        <w:rPr>
+          <w:lang w:val="en-US"/>
+        </w:rPr>
+        <w:t xml:space="preserve">This solves the issue mentioned in the issue-card </w:t>
+      </w:r>
+      <w:r>
         <w:rPr>
           <w:i/>
           <w:lang w:val="en-US"/>
         </w:rPr>
-      </w:pPr>
-      <w:r>
-        <w:rPr>
-          <w:lang w:val="en-US"/>
-        </w:rPr>
-        <w:t>This component receives all the data from the testing and</w:t>
-      </w:r>
-      <w:r>
-        <w:rPr>
-          <w:lang w:val="en-US"/>
-        </w:rPr>
-        <w:t xml:space="preserve"> categorizes it, then</w:t>
-      </w:r>
-      <w:r>
-        <w:rPr>
-          <w:lang w:val="en-US"/>
-        </w:rPr>
-        <w:t xml:space="preserve"> stores it so that it can later be made into the final r</w:t>
-      </w:r>
-      <w:r>
-        <w:rPr>
-          <w:lang w:val="en-US"/>
-        </w:rPr>
-        <w:t xml:space="preserve">eport by the output-component which is mentioned by the issue-card </w:t>
+        <w:t>"Keeping the system running through a test crash</w:t>
       </w:r>
       <w:r>
         <w:rPr>
           <w:i/>
           <w:lang w:val="en-US"/>
         </w:rPr>
-        <w:t>"Creating report issue"</w:t>
+        <w:t xml:space="preserve">" </w:t>
+      </w:r>
+      <w:r>
+        <w:rPr>
+          <w:lang w:val="en-US"/>
+        </w:rPr>
+        <w:t xml:space="preserve">by using the strategy mentioned in the same card, </w:t>
+      </w:r>
+    </w:p>
+    <w:p>
+      <w:pPr>
+        <w:rPr>
+          <w:lang w:val="en-US"/>
+        </w:rPr>
+      </w:pPr>
+      <w:r>
+        <w:rPr>
+          <w:lang w:val="en-US"/>
+        </w:rPr>
+        <w:t xml:space="preserve">Strategy: </w:t>
       </w:r>
       <w:r>
         <w:rPr>
           <w:i/>
           <w:lang w:val="en-US"/>
         </w:rPr>
-        <w:t>.</w:t>
-      </w:r>
-    </w:p>
-    <w:p>
-      <w:pPr>
-        <w:pStyle w:val="Heading3"/>
-        <w:rPr>
-          <w:lang w:val="en-US"/>
-        </w:rPr>
-      </w:pPr>
-      <w:r>
-        <w:rPr>
-          <w:lang w:val="en-US"/>
-        </w:rPr>
-        <w:t>Test wrapper</w:t>
-      </w:r>
-    </w:p>
-    <w:p>
-      <w:pPr>
-        <w:rPr>
-          <w:lang w:val="en-US"/>
-        </w:rPr>
-      </w:pPr>
-      <w:r>
-        <w:rPr>
-          <w:lang w:val="en-US"/>
-        </w:rPr>
-        <w:t xml:space="preserve">This </w:t>
-      </w:r>
-      <w:r>
-        <w:rPr>
-          <w:lang w:val="en-US"/>
-        </w:rPr>
-        <w:t>component</w:t>
-      </w:r>
-      <w:r>
-        <w:rPr>
-          <w:lang w:val="en-US"/>
-        </w:rPr>
-        <w:t xml:space="preserve"> </w:t>
-      </w:r>
-      <w:r>
-        <w:rPr>
-          <w:lang w:val="en-US"/>
-        </w:rPr>
-        <w:t xml:space="preserve">functions as a wrapper for the tested system as well as storing a checkpoint with the status of the tested system. With this the tested system can be restarted with minimal latency if it crashes. It will also send a message to the data broker to halt the testing until the tested system has restarted. </w:t>
-      </w:r>
-      <w:r>
-        <w:rPr>
-          <w:lang w:val="en-US"/>
-        </w:rPr>
-        <w:t xml:space="preserve">This solves the issue mentioned in the issue-card </w:t>
-      </w:r>
-      <w:r>
-        <w:rPr>
-          <w:i/>
-          <w:lang w:val="en-US"/>
-        </w:rPr>
-        <w:t>"Keeping the system running through a test crash</w:t>
-      </w:r>
-      <w:r>
-        <w:rPr>
-          <w:i/>
-          <w:lang w:val="en-US"/>
-        </w:rPr>
-        <w:t xml:space="preserve">" </w:t>
-      </w:r>
-      <w:r>
-        <w:rPr>
-          <w:lang w:val="en-US"/>
-        </w:rPr>
-        <w:t xml:space="preserve">by using the strategy mentioned in the same card, </w:t>
-      </w:r>
-    </w:p>
-    <w:p>
-      <w:pPr>
-        <w:rPr>
-          <w:lang w:val="en-US"/>
-        </w:rPr>
-      </w:pPr>
-      <w:r>
-        <w:rPr>
-          <w:lang w:val="en-US"/>
-        </w:rPr>
-        <w:t xml:space="preserve">Strategy: </w:t>
-      </w:r>
-      <w:r>
-        <w:rPr>
-          <w:i/>
-          <w:lang w:val="en-US"/>
-        </w:rPr>
         <w:t>“Checkpoint/Rollback”</w:t>
-      </w:r>
-      <w:r>
-        <w:rPr>
-          <w:lang w:val="en-US"/>
-        </w:rPr>
-        <w:t xml:space="preserve"> </w:t>
       </w:r>
       <w:r>
         <w:rPr>
@@ -8968,10 +8510,10 @@
                     </pic:cNvPicPr>
                   </pic:nvPicPr>
                   <pic:blipFill>
-                    <a:blip r:embed="rId8">
+                    <a:blip r:embed="rId9">
                       <a:extLst>
                         <a:ext uri="{28A0092B-C50C-407E-A947-70E740481C1C}">
-                          <a14:useLocalDpi xmlns:a14="http://schemas.microsoft.com/office/drawing/2010/main" val="0"/>
+                          <a14:useLocalDpi xmlns:a14="http://schemas.microsoft.com/office/drawing/2010/main" xmlns:wps="http://schemas.microsoft.com/office/word/2010/wordprocessingShape" xmlns:wpi="http://schemas.microsoft.com/office/word/2010/wordprocessingInk" xmlns:wpg="http://schemas.microsoft.com/office/word/2010/wordprocessingGroup" xmlns:w14="http://schemas.microsoft.com/office/word/2010/wordml" xmlns:w="http://schemas.openxmlformats.org/wordprocessingml/2006/main" xmlns:w10="urn:schemas-microsoft-com:office:word" xmlns:wp14="http://schemas.microsoft.com/office/word/2010/wordprocessingDrawing" xmlns:v="urn:schemas-microsoft-com:vml" xmlns:o="urn:schemas-microsoft-com:office:office" xmlns:mc="http://schemas.openxmlformats.org/markup-compatibility/2006" xmlns:wpc="http://schemas.microsoft.com/office/word/2010/wordprocessingCanvas" xmlns="" val="0"/>
                         </a:ext>
                       </a:extLst>
                     </a:blip>
@@ -9559,10 +9101,10 @@
                     </pic:cNvPicPr>
                   </pic:nvPicPr>
                   <pic:blipFill>
-                    <a:blip r:embed="rId9" cstate="print">
+                    <a:blip r:embed="rId10" cstate="print">
                       <a:extLst>
                         <a:ext uri="{28A0092B-C50C-407E-A947-70E740481C1C}">
-                          <a14:useLocalDpi xmlns:a14="http://schemas.microsoft.com/office/drawing/2010/main" val="0"/>
+                          <a14:useLocalDpi xmlns:a14="http://schemas.microsoft.com/office/drawing/2010/main" xmlns:wps="http://schemas.microsoft.com/office/word/2010/wordprocessingShape" xmlns:wpi="http://schemas.microsoft.com/office/word/2010/wordprocessingInk" xmlns:wpg="http://schemas.microsoft.com/office/word/2010/wordprocessingGroup" xmlns:w14="http://schemas.microsoft.com/office/word/2010/wordml" xmlns:w="http://schemas.openxmlformats.org/wordprocessingml/2006/main" xmlns:w10="urn:schemas-microsoft-com:office:word" xmlns:wp14="http://schemas.microsoft.com/office/word/2010/wordprocessingDrawing" xmlns:v="urn:schemas-microsoft-com:vml" xmlns:o="urn:schemas-microsoft-com:office:office" xmlns:mc="http://schemas.openxmlformats.org/markup-compatibility/2006" xmlns:wpc="http://schemas.microsoft.com/office/word/2010/wordprocessingCanvas" xmlns="" val="0"/>
                         </a:ext>
                       </a:extLst>
                     </a:blip>
@@ -9761,10 +9303,10 @@
                     </pic:cNvPicPr>
                   </pic:nvPicPr>
                   <pic:blipFill>
-                    <a:blip r:embed="rId10">
+                    <a:blip r:embed="rId11">
                       <a:extLst>
                         <a:ext uri="{28A0092B-C50C-407E-A947-70E740481C1C}">
-                          <a14:useLocalDpi xmlns:a14="http://schemas.microsoft.com/office/drawing/2010/main" val="0"/>
+                          <a14:useLocalDpi xmlns:a14="http://schemas.microsoft.com/office/drawing/2010/main" xmlns:wps="http://schemas.microsoft.com/office/word/2010/wordprocessingShape" xmlns:wpi="http://schemas.microsoft.com/office/word/2010/wordprocessingInk" xmlns:wpg="http://schemas.microsoft.com/office/word/2010/wordprocessingGroup" xmlns:w14="http://schemas.microsoft.com/office/word/2010/wordml" xmlns:w="http://schemas.openxmlformats.org/wordprocessingml/2006/main" xmlns:w10="urn:schemas-microsoft-com:office:word" xmlns:wp14="http://schemas.microsoft.com/office/word/2010/wordprocessingDrawing" xmlns:v="urn:schemas-microsoft-com:vml" xmlns:o="urn:schemas-microsoft-com:office:office" xmlns:mc="http://schemas.openxmlformats.org/markup-compatibility/2006" xmlns:wpc="http://schemas.microsoft.com/office/word/2010/wordprocessingCanvas" xmlns="" val="0"/>
                         </a:ext>
                       </a:extLst>
                     </a:blip>
@@ -9836,10 +9378,10 @@
                     </pic:cNvPicPr>
                   </pic:nvPicPr>
                   <pic:blipFill>
-                    <a:blip r:embed="rId11">
+                    <a:blip r:embed="rId12">
                       <a:extLst>
                         <a:ext uri="{28A0092B-C50C-407E-A947-70E740481C1C}">
-                          <a14:useLocalDpi xmlns:a14="http://schemas.microsoft.com/office/drawing/2010/main" val="0"/>
+                          <a14:useLocalDpi xmlns:a14="http://schemas.microsoft.com/office/drawing/2010/main" xmlns:wps="http://schemas.microsoft.com/office/word/2010/wordprocessingShape" xmlns:wpi="http://schemas.microsoft.com/office/word/2010/wordprocessingInk" xmlns:wpg="http://schemas.microsoft.com/office/word/2010/wordprocessingGroup" xmlns:w14="http://schemas.microsoft.com/office/word/2010/wordml" xmlns:w="http://schemas.openxmlformats.org/wordprocessingml/2006/main" xmlns:w10="urn:schemas-microsoft-com:office:word" xmlns:wp14="http://schemas.microsoft.com/office/word/2010/wordprocessingDrawing" xmlns:v="urn:schemas-microsoft-com:vml" xmlns:o="urn:schemas-microsoft-com:office:office" xmlns:mc="http://schemas.openxmlformats.org/markup-compatibility/2006" xmlns:wpc="http://schemas.microsoft.com/office/word/2010/wordprocessingCanvas" xmlns="" val="0"/>
                         </a:ext>
                       </a:extLst>
                     </a:blip>
@@ -9873,7 +9415,7 @@
           <w:lang w:eastAsia="sv-SE"/>
         </w:rPr>
         <w:drawing>
-          <wp:inline distT="0" distB="0" distL="0" distR="0" wp14:anchorId="3F50A6CD" wp14:editId="141BE0D7">
+          <wp:inline distT="0" distB="0" distL="0" distR="0">
             <wp:extent cx="2319854" cy="1846053"/>
             <wp:effectExtent l="0" t="0" r="0" b="0"/>
             <wp:docPr id="5" name="Picture 5" descr="J:\PAQ\GA02\Executable View Diagram\ExecutableViewDataLog.png"/>
@@ -9890,10 +9432,10 @@
                     </pic:cNvPicPr>
                   </pic:nvPicPr>
                   <pic:blipFill>
-                    <a:blip r:embed="rId12">
+                    <a:blip r:embed="rId13">
                       <a:extLst>
                         <a:ext uri="{28A0092B-C50C-407E-A947-70E740481C1C}">
-                          <a14:useLocalDpi xmlns:a14="http://schemas.microsoft.com/office/drawing/2010/main" val="0"/>
+                          <a14:useLocalDpi xmlns:a14="http://schemas.microsoft.com/office/drawing/2010/main" xmlns:wps="http://schemas.microsoft.com/office/word/2010/wordprocessingShape" xmlns:wpi="http://schemas.microsoft.com/office/word/2010/wordprocessingInk" xmlns:wpg="http://schemas.microsoft.com/office/word/2010/wordprocessingGroup" xmlns:w14="http://schemas.microsoft.com/office/word/2010/wordml" xmlns:w="http://schemas.openxmlformats.org/wordprocessingml/2006/main" xmlns:w10="urn:schemas-microsoft-com:office:word" xmlns:wp14="http://schemas.microsoft.com/office/word/2010/wordprocessingDrawing" xmlns:v="urn:schemas-microsoft-com:vml" xmlns:o="urn:schemas-microsoft-com:office:office" xmlns:mc="http://schemas.openxmlformats.org/markup-compatibility/2006" xmlns:wpc="http://schemas.microsoft.com/office/word/2010/wordprocessingCanvas" xmlns="" val="0"/>
                         </a:ext>
                       </a:extLst>
                     </a:blip>
@@ -9951,10 +9493,10 @@
                     </pic:cNvPicPr>
                   </pic:nvPicPr>
                   <pic:blipFill>
-                    <a:blip r:embed="rId13">
+                    <a:blip r:embed="rId14">
                       <a:extLst>
                         <a:ext uri="{28A0092B-C50C-407E-A947-70E740481C1C}">
-                          <a14:useLocalDpi xmlns:a14="http://schemas.microsoft.com/office/drawing/2010/main" val="0"/>
+                          <a14:useLocalDpi xmlns:a14="http://schemas.microsoft.com/office/drawing/2010/main" xmlns:wps="http://schemas.microsoft.com/office/word/2010/wordprocessingShape" xmlns:wpi="http://schemas.microsoft.com/office/word/2010/wordprocessingInk" xmlns:wpg="http://schemas.microsoft.com/office/word/2010/wordprocessingGroup" xmlns:w14="http://schemas.microsoft.com/office/word/2010/wordml" xmlns:w="http://schemas.openxmlformats.org/wordprocessingml/2006/main" xmlns:w10="urn:schemas-microsoft-com:office:word" xmlns:wp14="http://schemas.microsoft.com/office/word/2010/wordprocessingDrawing" xmlns:v="urn:schemas-microsoft-com:vml" xmlns:o="urn:schemas-microsoft-com:office:office" xmlns:mc="http://schemas.openxmlformats.org/markup-compatibility/2006" xmlns:wpc="http://schemas.microsoft.com/office/word/2010/wordprocessingCanvas" xmlns="" val="0"/>
                         </a:ext>
                       </a:extLst>
                     </a:blip>
@@ -10005,10 +9547,10 @@
                     </pic:cNvPicPr>
                   </pic:nvPicPr>
                   <pic:blipFill>
-                    <a:blip r:embed="rId14">
+                    <a:blip r:embed="rId15">
                       <a:extLst>
                         <a:ext uri="{28A0092B-C50C-407E-A947-70E740481C1C}">
-                          <a14:useLocalDpi xmlns:a14="http://schemas.microsoft.com/office/drawing/2010/main" val="0"/>
+                          <a14:useLocalDpi xmlns:a14="http://schemas.microsoft.com/office/drawing/2010/main" xmlns:wps="http://schemas.microsoft.com/office/word/2010/wordprocessingShape" xmlns:wpi="http://schemas.microsoft.com/office/word/2010/wordprocessingInk" xmlns:wpg="http://schemas.microsoft.com/office/word/2010/wordprocessingGroup" xmlns:w14="http://schemas.microsoft.com/office/word/2010/wordml" xmlns:w="http://schemas.openxmlformats.org/wordprocessingml/2006/main" xmlns:w10="urn:schemas-microsoft-com:office:word" xmlns:wp14="http://schemas.microsoft.com/office/word/2010/wordprocessingDrawing" xmlns:v="urn:schemas-microsoft-com:vml" xmlns:o="urn:schemas-microsoft-com:office:office" xmlns:mc="http://schemas.openxmlformats.org/markup-compatibility/2006" xmlns:wpc="http://schemas.microsoft.com/office/word/2010/wordprocessingCanvas" xmlns="" val="0"/>
                         </a:ext>
                       </a:extLst>
                     </a:blip>
@@ -10087,10 +9629,10 @@
                     </pic:cNvPicPr>
                   </pic:nvPicPr>
                   <pic:blipFill>
-                    <a:blip r:embed="rId15">
+                    <a:blip r:embed="rId16">
                       <a:extLst>
                         <a:ext uri="{28A0092B-C50C-407E-A947-70E740481C1C}">
-                          <a14:useLocalDpi xmlns:a14="http://schemas.microsoft.com/office/drawing/2010/main" val="0"/>
+                          <a14:useLocalDpi xmlns:a14="http://schemas.microsoft.com/office/drawing/2010/main" xmlns:wps="http://schemas.microsoft.com/office/word/2010/wordprocessingShape" xmlns:wpi="http://schemas.microsoft.com/office/word/2010/wordprocessingInk" xmlns:wpg="http://schemas.microsoft.com/office/word/2010/wordprocessingGroup" xmlns:w14="http://schemas.microsoft.com/office/word/2010/wordml" xmlns:w="http://schemas.openxmlformats.org/wordprocessingml/2006/main" xmlns:w10="urn:schemas-microsoft-com:office:word" xmlns:wp14="http://schemas.microsoft.com/office/word/2010/wordprocessingDrawing" xmlns:v="urn:schemas-microsoft-com:vml" xmlns:o="urn:schemas-microsoft-com:office:office" xmlns:mc="http://schemas.openxmlformats.org/markup-compatibility/2006" xmlns:wpc="http://schemas.microsoft.com/office/word/2010/wordprocessingCanvas" xmlns="" val="0"/>
                         </a:ext>
                       </a:extLst>
                     </a:blip>
@@ -10141,10 +9683,10 @@
                     </pic:cNvPicPr>
                   </pic:nvPicPr>
                   <pic:blipFill>
-                    <a:blip r:embed="rId16">
+                    <a:blip r:embed="rId17">
                       <a:extLst>
                         <a:ext uri="{28A0092B-C50C-407E-A947-70E740481C1C}">
-                          <a14:useLocalDpi xmlns:a14="http://schemas.microsoft.com/office/drawing/2010/main" val="0"/>
+                          <a14:useLocalDpi xmlns:a14="http://schemas.microsoft.com/office/drawing/2010/main" xmlns:wps="http://schemas.microsoft.com/office/word/2010/wordprocessingShape" xmlns:wpi="http://schemas.microsoft.com/office/word/2010/wordprocessingInk" xmlns:wpg="http://schemas.microsoft.com/office/word/2010/wordprocessingGroup" xmlns:w14="http://schemas.microsoft.com/office/word/2010/wordml" xmlns:w="http://schemas.openxmlformats.org/wordprocessingml/2006/main" xmlns:w10="urn:schemas-microsoft-com:office:word" xmlns:wp14="http://schemas.microsoft.com/office/word/2010/wordprocessingDrawing" xmlns:v="urn:schemas-microsoft-com:vml" xmlns:o="urn:schemas-microsoft-com:office:office" xmlns:mc="http://schemas.openxmlformats.org/markup-compatibility/2006" xmlns:wpc="http://schemas.microsoft.com/office/word/2010/wordprocessingCanvas" xmlns="" val="0"/>
                         </a:ext>
                       </a:extLst>
                     </a:blip>
@@ -10175,9 +9717,661 @@
       <w:bookmarkStart w:id="0" w:name="_GoBack"/>
       <w:bookmarkEnd w:id="0"/>
     </w:p>
+    <w:p>
+      <w:pPr>
+        <w:rPr>
+          <w:lang w:val="en-US"/>
+        </w:rPr>
+      </w:pPr>
+    </w:p>
+    <w:p>
+      <w:pPr>
+        <w:rPr>
+          <w:lang w:val="en-US"/>
+        </w:rPr>
+      </w:pPr>
+      <w:r>
+        <w:rPr>
+          <w:lang w:val="en-US"/>
+        </w:rPr>
+        <w:br w:type="page"/>
+      </w:r>
+    </w:p>
+    <w:p>
+      <w:pPr>
+        <w:pStyle w:val="Heading2"/>
+        <w:rPr>
+          <w:lang w:val="en-US"/>
+        </w:rPr>
+      </w:pPr>
+      <w:r>
+        <w:rPr>
+          <w:lang w:val="en-US"/>
+        </w:rPr>
+        <w:lastRenderedPageBreak/>
+        <w:t>Method of evaluation</w:t>
+      </w:r>
+    </w:p>
+    <w:p>
+      <w:pPr>
+        <w:pStyle w:val="Heading3"/>
+        <w:rPr>
+          <w:lang w:val="en-US"/>
+        </w:rPr>
+      </w:pPr>
+      <w:r>
+        <w:rPr>
+          <w:lang w:val="en-US"/>
+        </w:rPr>
+        <w:t>What method did we choose?</w:t>
+      </w:r>
+    </w:p>
+    <w:p>
+      <w:pPr>
+        <w:rPr>
+          <w:lang w:val="en-US"/>
+        </w:rPr>
+      </w:pPr>
+      <w:r>
+        <w:rPr>
+          <w:lang w:val="en-US"/>
+        </w:rPr>
+        <w:t>The BTH method.</w:t>
+      </w:r>
+    </w:p>
+    <w:p>
+      <w:pPr>
+        <w:pStyle w:val="Heading3"/>
+        <w:rPr>
+          <w:lang w:val="en-US"/>
+        </w:rPr>
+      </w:pPr>
+      <w:r>
+        <w:rPr>
+          <w:lang w:val="en-US"/>
+        </w:rPr>
+        <w:t>Why did we choose this method?</w:t>
+      </w:r>
+    </w:p>
+    <w:p>
+      <w:pPr>
+        <w:rPr>
+          <w:lang w:val="en-US"/>
+        </w:rPr>
+      </w:pPr>
+      <w:r>
+        <w:rPr>
+          <w:lang w:val="en-US"/>
+        </w:rPr>
+        <w:t>We choose the BTH method since it was a method we were familiar with and all other methods we could find were too time consuming or required a much bigger development team than we had.</w:t>
+      </w:r>
+    </w:p>
+    <w:p>
+      <w:pPr>
+        <w:pStyle w:val="Heading3"/>
+        <w:rPr>
+          <w:lang w:val="en-US"/>
+        </w:rPr>
+      </w:pPr>
+      <w:r>
+        <w:rPr>
+          <w:lang w:val="en-US"/>
+        </w:rPr>
+        <w:t>Other methods we considered.</w:t>
+      </w:r>
+    </w:p>
+    <w:p>
+      <w:pPr>
+        <w:rPr>
+          <w:lang w:val="en-US"/>
+        </w:rPr>
+      </w:pPr>
+      <w:r>
+        <w:rPr>
+          <w:lang w:val="en-US"/>
+        </w:rPr>
+        <w:t>We looked at A</w:t>
+      </w:r>
+      <w:r>
+        <w:rPr>
+          <w:lang w:val="en-US"/>
+        </w:rPr>
+        <w:t>TAM and CBAM. The reason for th</w:t>
+      </w:r>
+      <w:r>
+        <w:rPr>
+          <w:lang w:val="en-US"/>
+        </w:rPr>
+        <w:t>ese two being considered were that they are the only two methods described in the main course literature.</w:t>
+      </w:r>
+    </w:p>
+    <w:p>
+      <w:pPr>
+        <w:pStyle w:val="Heading3"/>
+        <w:rPr>
+          <w:lang w:val="en-US"/>
+        </w:rPr>
+      </w:pPr>
+      <w:r>
+        <w:rPr>
+          <w:lang w:val="en-US"/>
+        </w:rPr>
+        <w:t>Why we did not choose them.</w:t>
+      </w:r>
+    </w:p>
+    <w:p>
+      <w:pPr>
+        <w:rPr>
+          <w:lang w:val="en-US"/>
+        </w:rPr>
+      </w:pPr>
+      <w:r>
+        <w:rPr>
+          <w:lang w:val="en-US"/>
+        </w:rPr>
+        <w:t>We did not choose ATAM because it required to much time (about four weeks) and bigger development team.</w:t>
+      </w:r>
+    </w:p>
+    <w:p>
+      <w:pPr>
+        <w:rPr>
+          <w:lang w:val="en-US"/>
+        </w:rPr>
+      </w:pPr>
+      <w:r>
+        <w:rPr>
+          <w:lang w:val="en-US"/>
+        </w:rPr>
+        <w:t>CBAM was not chosen because it mainly concerns itself wit</w:t>
+      </w:r>
+      <w:r>
+        <w:rPr>
+          <w:lang w:val="en-US"/>
+        </w:rPr>
+        <w:t>h profit and budgeting. And the</w:t>
+      </w:r>
+      <w:r>
+        <w:rPr>
+          <w:lang w:val="en-US"/>
+        </w:rPr>
+        <w:t>se factors are not relevant for this school project.</w:t>
+      </w:r>
+    </w:p>
+    <w:p>
+      <w:pPr>
+        <w:rPr>
+          <w:lang w:val="en-US"/>
+        </w:rPr>
+      </w:pPr>
+    </w:p>
+    <w:p>
+      <w:pPr>
+        <w:pStyle w:val="Heading2"/>
+        <w:rPr>
+          <w:lang w:val="en-US"/>
+        </w:rPr>
+      </w:pPr>
+      <w:r>
+        <w:rPr>
+          <w:lang w:val="en-US"/>
+        </w:rPr>
+        <w:t>Scenarios</w:t>
+      </w:r>
+    </w:p>
+    <w:p>
+      <w:pPr>
+        <w:pStyle w:val="Heading3"/>
+        <w:rPr>
+          <w:lang w:val="en-US"/>
+        </w:rPr>
+      </w:pPr>
+      <w:r>
+        <w:rPr>
+          <w:lang w:val="en-US"/>
+        </w:rPr>
+        <w:t>System dependability</w:t>
+      </w:r>
+    </w:p>
+    <w:p>
+      <w:pPr>
+        <w:rPr>
+          <w:b/>
+          <w:bCs/>
+          <w:i/>
+          <w:iCs/>
+          <w:lang w:val="en-US"/>
+        </w:rPr>
+      </w:pPr>
+      <w:r>
+        <w:rPr>
+          <w:b/>
+          <w:bCs/>
+          <w:i/>
+          <w:iCs/>
+          <w:lang w:val="en-US"/>
+        </w:rPr>
+        <w:t>The tested  sy</w:t>
+      </w:r>
+      <w:r>
+        <w:rPr>
+          <w:b/>
+          <w:bCs/>
+          <w:i/>
+          <w:iCs/>
+          <w:lang w:val="en-US"/>
+        </w:rPr>
+        <w:t>stem uses as much as 10 gigabyte</w:t>
+      </w:r>
+      <w:r>
+        <w:rPr>
+          <w:b/>
+          <w:bCs/>
+          <w:i/>
+          <w:iCs/>
+          <w:lang w:val="en-US"/>
+        </w:rPr>
+        <w:t xml:space="preserve"> of primary memory.</w:t>
+      </w:r>
+    </w:p>
+    <w:p>
+      <w:pPr>
+        <w:rPr>
+          <w:lang w:val="en-US"/>
+        </w:rPr>
+      </w:pPr>
+      <w:r>
+        <w:rPr>
+          <w:lang w:val="en-US"/>
+        </w:rPr>
+        <w:t xml:space="preserve">According to our research this is not currently a feasible quantity of required primary memory for a standard program. This made us add an assumption about the tested systems primary memory requirements.  </w:t>
+      </w:r>
+    </w:p>
+    <w:p>
+      <w:pPr>
+        <w:rPr>
+          <w:lang w:val="en-US"/>
+        </w:rPr>
+      </w:pPr>
+    </w:p>
+    <w:p>
+      <w:pPr>
+        <w:rPr>
+          <w:b/>
+          <w:bCs/>
+          <w:i/>
+          <w:iCs/>
+          <w:lang w:val="en-US"/>
+        </w:rPr>
+      </w:pPr>
+      <w:r>
+        <w:rPr>
+          <w:b/>
+          <w:bCs/>
+          <w:i/>
+          <w:iCs/>
+          <w:lang w:val="en-US"/>
+        </w:rPr>
+        <w:t>The tested system crashes during testing</w:t>
+      </w:r>
+    </w:p>
+    <w:p>
+      <w:pPr>
+        <w:rPr>
+          <w:lang w:val="en-US"/>
+        </w:rPr>
+      </w:pPr>
+      <w:r>
+        <w:rPr>
+          <w:lang w:val="en-US"/>
+        </w:rPr>
+        <w:t>The testing wrapper will acquire the last saved state of the tested system from the checkpoint module and then restore the tested from there.</w:t>
+      </w:r>
+    </w:p>
+    <w:p>
+      <w:pPr>
+        <w:rPr>
+          <w:b/>
+          <w:bCs/>
+          <w:i/>
+          <w:iCs/>
+          <w:lang w:val="en-US"/>
+        </w:rPr>
+      </w:pPr>
+    </w:p>
+    <w:p>
+      <w:pPr>
+        <w:rPr>
+          <w:b/>
+          <w:bCs/>
+          <w:i/>
+          <w:iCs/>
+          <w:lang w:val="en-US"/>
+        </w:rPr>
+      </w:pPr>
+      <w:r>
+        <w:rPr>
+          <w:b/>
+          <w:bCs/>
+          <w:i/>
+          <w:iCs/>
+          <w:lang w:val="en-US"/>
+        </w:rPr>
+        <w:t>The tested system crashes during testing and keeps on crashing at the same moment every</w:t>
+      </w:r>
+      <w:r>
+        <w:rPr>
+          <w:b/>
+          <w:bCs/>
+          <w:i/>
+          <w:iCs/>
+          <w:lang w:val="en-US"/>
+        </w:rPr>
+        <w:t xml:space="preserve"> </w:t>
+      </w:r>
+      <w:r>
+        <w:rPr>
+          <w:b/>
+          <w:bCs/>
+          <w:i/>
+          <w:iCs/>
+          <w:lang w:val="en-US"/>
+        </w:rPr>
+        <w:t>time.</w:t>
+      </w:r>
+    </w:p>
+    <w:p>
+      <w:pPr>
+        <w:rPr>
+          <w:lang w:val="en-US"/>
+        </w:rPr>
+      </w:pPr>
+      <w:r>
+        <w:rPr>
+          <w:lang w:val="en-US"/>
+        </w:rPr>
+        <w:t>This scenario made us add a new issue</w:t>
+      </w:r>
+      <w:r>
+        <w:rPr>
+          <w:lang w:val="en-US"/>
+        </w:rPr>
+        <w:t>-</w:t>
+      </w:r>
+      <w:r>
+        <w:rPr>
+          <w:lang w:val="en-US"/>
+        </w:rPr>
+        <w:t>card, ”Multiple crash issue”. The tested system wrapper counts crashes and mapping them to checkpoints. When a predefined amount of crashes has occurred bound to the same checkpoint the MIB terminates the test and notes this in the log.</w:t>
+      </w:r>
+    </w:p>
+    <w:p>
+      <w:pPr>
+        <w:rPr>
+          <w:lang w:val="en-US"/>
+        </w:rPr>
+      </w:pPr>
+    </w:p>
+    <w:p>
+      <w:pPr>
+        <w:rPr>
+          <w:lang w:val="en-US"/>
+        </w:rPr>
+      </w:pPr>
+    </w:p>
+    <w:p>
+      <w:pPr>
+        <w:pStyle w:val="Heading3"/>
+        <w:rPr>
+          <w:lang w:val="en-US"/>
+        </w:rPr>
+      </w:pPr>
+      <w:r>
+        <w:rPr>
+          <w:lang w:val="en-US"/>
+        </w:rPr>
+        <w:lastRenderedPageBreak/>
+        <w:t>Input types</w:t>
+      </w:r>
+    </w:p>
+    <w:p>
+      <w:pPr>
+        <w:rPr>
+          <w:b/>
+          <w:bCs/>
+          <w:i/>
+          <w:iCs/>
+          <w:lang w:val="en-US"/>
+        </w:rPr>
+      </w:pPr>
+      <w:r>
+        <w:rPr>
+          <w:b/>
+          <w:bCs/>
+          <w:i/>
+          <w:iCs/>
+          <w:lang w:val="en-US"/>
+        </w:rPr>
+        <w:t>Inputstream from a blueray</w:t>
+      </w:r>
+    </w:p>
+    <w:p>
+      <w:pPr>
+        <w:rPr>
+          <w:lang w:val="en-US"/>
+        </w:rPr>
+      </w:pPr>
+      <w:r>
+        <w:rPr>
+          <w:lang w:val="en-US"/>
+        </w:rPr>
+        <w:t>Our input system can handle the streaming from a blueray and the transfe</w:t>
+      </w:r>
+      <w:r>
+        <w:rPr>
+          <w:lang w:val="en-US"/>
+        </w:rPr>
+        <w:t>r rate can be a maximum of 54 MB</w:t>
+      </w:r>
+      <w:r>
+        <w:rPr>
+          <w:lang w:val="en-US"/>
+        </w:rPr>
+        <w:t>/s from a blueray which is well below the system capacity.</w:t>
+      </w:r>
+    </w:p>
+    <w:p>
+      <w:pPr>
+        <w:rPr>
+          <w:lang w:val="en-US"/>
+        </w:rPr>
+      </w:pPr>
+    </w:p>
+    <w:p>
+      <w:pPr>
+        <w:pStyle w:val="Heading3"/>
+        <w:rPr>
+          <w:lang w:val="en-US"/>
+        </w:rPr>
+      </w:pPr>
+      <w:r>
+        <w:rPr>
+          <w:lang w:val="en-US"/>
+        </w:rPr>
+        <w:t>Maintainability</w:t>
+      </w:r>
+    </w:p>
+    <w:p>
+      <w:pPr>
+        <w:rPr>
+          <w:b/>
+          <w:bCs/>
+          <w:i/>
+          <w:iCs/>
+          <w:lang w:val="en-US"/>
+        </w:rPr>
+      </w:pPr>
+      <w:r>
+        <w:rPr>
+          <w:b/>
+          <w:bCs/>
+          <w:i/>
+          <w:iCs/>
+          <w:lang w:val="en-US"/>
+        </w:rPr>
+        <w:t>The customer returns after buying the system and requests two new system techniques.</w:t>
+      </w:r>
+    </w:p>
+    <w:p>
+      <w:pPr>
+        <w:rPr>
+          <w:lang w:val="en-US"/>
+        </w:rPr>
+      </w:pPr>
+      <w:r>
+        <w:rPr>
+          <w:lang w:val="en-US"/>
+        </w:rPr>
+        <w:t>This is solved by maintaining good semantics throughout the wrapping module as</w:t>
+      </w:r>
+      <w:r>
+        <w:rPr>
+          <w:lang w:val="en-US"/>
+        </w:rPr>
+        <w:t xml:space="preserve"> </w:t>
+      </w:r>
+      <w:r>
+        <w:rPr>
+          <w:lang w:val="en-US"/>
+        </w:rPr>
+        <w:t>well as anticipating  expected changes in testing techniques. Thus changes will be localized to the testing wrapper.</w:t>
+      </w:r>
+    </w:p>
+    <w:p>
+      <w:pPr>
+        <w:rPr>
+          <w:lang w:val="en-US"/>
+        </w:rPr>
+      </w:pPr>
+    </w:p>
+    <w:p>
+      <w:pPr>
+        <w:rPr>
+          <w:b/>
+          <w:bCs/>
+          <w:i/>
+          <w:iCs/>
+          <w:lang w:val="en-US"/>
+        </w:rPr>
+      </w:pPr>
+      <w:r>
+        <w:rPr>
+          <w:b/>
+          <w:bCs/>
+          <w:i/>
+          <w:iCs/>
+          <w:lang w:val="en-US"/>
+        </w:rPr>
+        <w:t>The customer returns after buying the system and requests three new input-types.</w:t>
+      </w:r>
+    </w:p>
+    <w:p>
+      <w:pPr>
+        <w:rPr>
+          <w:lang w:val="en-US"/>
+        </w:rPr>
+      </w:pPr>
+      <w:r>
+        <w:rPr>
+          <w:lang w:val="en-US"/>
+        </w:rPr>
+        <w:t>By generalizing the input modules we make it easy to make new input-types.</w:t>
+      </w:r>
+    </w:p>
+    <w:p>
+      <w:pPr>
+        <w:rPr>
+          <w:lang w:val="en-US"/>
+        </w:rPr>
+      </w:pPr>
+    </w:p>
+    <w:p>
+      <w:pPr>
+        <w:rPr>
+          <w:b/>
+          <w:bCs/>
+          <w:i/>
+          <w:iCs/>
+          <w:lang w:val="en-US"/>
+        </w:rPr>
+      </w:pPr>
+      <w:r>
+        <w:rPr>
+          <w:b/>
+          <w:bCs/>
+          <w:i/>
+          <w:iCs/>
+          <w:lang w:val="en-US"/>
+        </w:rPr>
+        <w:t>The test is finished and the output needs to be valuated.</w:t>
+      </w:r>
+    </w:p>
+    <w:p>
+      <w:pPr>
+        <w:rPr>
+          <w:lang w:val="en-US"/>
+        </w:rPr>
+      </w:pPr>
+      <w:r>
+        <w:rPr>
+          <w:lang w:val="en-US"/>
+        </w:rPr>
+        <w:t>When the testing is completed the testing data will be transferred from the data log to the output validation subsystem there the output will be validation in the validation against predefined output. And then all the data as well as the validated output will be compiled into the final report.</w:t>
+      </w:r>
+    </w:p>
+    <w:p>
+      <w:pPr>
+        <w:rPr>
+          <w:lang w:val="en-US"/>
+        </w:rPr>
+      </w:pPr>
+    </w:p>
+    <w:p>
+      <w:pPr>
+        <w:pStyle w:val="Heading2"/>
+        <w:rPr>
+          <w:lang w:val="en-US"/>
+        </w:rPr>
+      </w:pPr>
+      <w:r>
+        <w:rPr>
+          <w:lang w:val="en-US"/>
+        </w:rPr>
+        <w:t>Evaluation Conclusion</w:t>
+      </w:r>
+    </w:p>
+    <w:p>
+      <w:pPr>
+        <w:rPr>
+          <w:lang w:val="en-US"/>
+        </w:rPr>
+      </w:pPr>
+      <w:r>
+        <w:rPr>
+          <w:lang w:val="en-US"/>
+        </w:rPr>
+        <w:t>We have found that, with our current knowledge of architecture structures and the results of the self evaluation, our immediate structure upholds the quality requirements set by the system description. As such we found no reason doing an architecture transformation.</w:t>
+      </w:r>
+    </w:p>
+    <w:p>
+      <w:pPr>
+        <w:rPr>
+          <w:lang w:val="en-US"/>
+        </w:rPr>
+      </w:pPr>
+    </w:p>
     <w:sectPr>
-      <w:headerReference w:type="default" r:id="rId17"/>
-      <w:footerReference w:type="default" r:id="rId18"/>
+      <w:headerReference w:type="default" r:id="rId18"/>
+      <w:footerReference w:type="default" r:id="rId19"/>
       <w:pgSz w:w="11906" w:h="16838"/>
       <w:pgMar w:top="1417" w:right="1417" w:bottom="1417" w:left="1417" w:header="708" w:footer="708" w:gutter="0"/>
       <w:cols w:space="708"/>
@@ -10188,8 +10382,8 @@
 </file>
 
 <file path=word/endnotes.xml><?xml version="1.0" encoding="utf-8"?>
-<w:endnotes xmlns:wpc="http://schemas.microsoft.com/office/word/2010/wordprocessingCanvas" xmlns:mc="http://schemas.openxmlformats.org/markup-compatibility/2006" xmlns:o="urn:schemas-microsoft-com:office:office" xmlns:r="http://schemas.openxmlformats.org/officeDocument/2006/relationships" xmlns:m="http://schemas.openxmlformats.org/officeDocument/2006/math" xmlns:v="urn:schemas-microsoft-com:vml" xmlns:wp14="http://schemas.microsoft.com/office/word/2010/wordprocessingDrawing" xmlns:wp="http://schemas.openxmlformats.org/drawingml/2006/wordprocessingDrawing" xmlns:w10="urn:schemas-microsoft-com:office:word" xmlns:w="http://schemas.openxmlformats.org/wordprocessingml/2006/main" xmlns:w14="http://schemas.microsoft.com/office/word/2010/wordml" xmlns:wpg="http://schemas.microsoft.com/office/word/2010/wordprocessingGroup" xmlns:wpi="http://schemas.microsoft.com/office/word/2010/wordprocessingInk" xmlns:wne="http://schemas.microsoft.com/office/word/2006/wordml" xmlns:wps="http://schemas.microsoft.com/office/word/2010/wordprocessingShape" mc:Ignorable="w14 wp14">
-  <w:endnote w:type="separator" w:id="-1">
+<w:endnotes xmlns:ve="http://schemas.openxmlformats.org/markup-compatibility/2006" xmlns:o="urn:schemas-microsoft-com:office:office" xmlns:r="http://schemas.openxmlformats.org/officeDocument/2006/relationships" xmlns:m="http://schemas.openxmlformats.org/officeDocument/2006/math" xmlns:v="urn:schemas-microsoft-com:vml" xmlns:wp="http://schemas.openxmlformats.org/drawingml/2006/wordprocessingDrawing" xmlns:w10="urn:schemas-microsoft-com:office:word" xmlns:w="http://schemas.openxmlformats.org/wordprocessingml/2006/main" xmlns:wne="http://schemas.microsoft.com/office/word/2006/wordml">
+  <w:endnote w:type="separator" w:id="0">
     <w:p>
       <w:pPr>
         <w:spacing w:after="0" w:line="240" w:lineRule="auto"/>
@@ -10199,7 +10393,7 @@
       </w:r>
     </w:p>
   </w:endnote>
-  <w:endnote w:type="continuationSeparator" w:id="0">
+  <w:endnote w:type="continuationSeparator" w:id="1">
     <w:p>
       <w:pPr>
         <w:spacing w:after="0" w:line="240" w:lineRule="auto"/>
@@ -10213,23 +10407,21 @@
 </file>
 
 <file path=word/footer1.xml><?xml version="1.0" encoding="utf-8"?>
-<w:ftr xmlns:wpc="http://schemas.microsoft.com/office/word/2010/wordprocessingCanvas" xmlns:mc="http://schemas.openxmlformats.org/markup-compatibility/2006" xmlns:o="urn:schemas-microsoft-com:office:office" xmlns:r="http://schemas.openxmlformats.org/officeDocument/2006/relationships" xmlns:m="http://schemas.openxmlformats.org/officeDocument/2006/math" xmlns:v="urn:schemas-microsoft-com:vml" xmlns:wp14="http://schemas.microsoft.com/office/word/2010/wordprocessingDrawing" xmlns:wp="http://schemas.openxmlformats.org/drawingml/2006/wordprocessingDrawing" xmlns:w10="urn:schemas-microsoft-com:office:word" xmlns:w="http://schemas.openxmlformats.org/wordprocessingml/2006/main" xmlns:w14="http://schemas.microsoft.com/office/word/2010/wordml" xmlns:wpg="http://schemas.microsoft.com/office/word/2010/wordprocessingGroup" xmlns:wpi="http://schemas.microsoft.com/office/word/2010/wordprocessingInk" xmlns:wne="http://schemas.microsoft.com/office/word/2006/wordml" xmlns:wps="http://schemas.microsoft.com/office/word/2010/wordprocessingShape" mc:Ignorable="w14 wp14">
+<w:ftr xmlns:ve="http://schemas.openxmlformats.org/markup-compatibility/2006" xmlns:o="urn:schemas-microsoft-com:office:office" xmlns:r="http://schemas.openxmlformats.org/officeDocument/2006/relationships" xmlns:m="http://schemas.openxmlformats.org/officeDocument/2006/math" xmlns:v="urn:schemas-microsoft-com:vml" xmlns:wp="http://schemas.openxmlformats.org/drawingml/2006/wordprocessingDrawing" xmlns:w10="urn:schemas-microsoft-com:office:word" xmlns:w="http://schemas.openxmlformats.org/wordprocessingml/2006/main" xmlns:wne="http://schemas.microsoft.com/office/word/2006/wordml">
   <w:p>
     <w:pPr>
       <w:pStyle w:val="Footer"/>
     </w:pPr>
-    <w:proofErr w:type="gramStart"/>
     <w:r>
       <w:t>2012/09/27</w:t>
     </w:r>
-    <w:proofErr w:type="gramEnd"/>
   </w:p>
 </w:ftr>
 </file>
 
 <file path=word/footnotes.xml><?xml version="1.0" encoding="utf-8"?>
-<w:footnotes xmlns:wpc="http://schemas.microsoft.com/office/word/2010/wordprocessingCanvas" xmlns:mc="http://schemas.openxmlformats.org/markup-compatibility/2006" xmlns:o="urn:schemas-microsoft-com:office:office" xmlns:r="http://schemas.openxmlformats.org/officeDocument/2006/relationships" xmlns:m="http://schemas.openxmlformats.org/officeDocument/2006/math" xmlns:v="urn:schemas-microsoft-com:vml" xmlns:wp14="http://schemas.microsoft.com/office/word/2010/wordprocessingDrawing" xmlns:wp="http://schemas.openxmlformats.org/drawingml/2006/wordprocessingDrawing" xmlns:w10="urn:schemas-microsoft-com:office:word" xmlns:w="http://schemas.openxmlformats.org/wordprocessingml/2006/main" xmlns:w14="http://schemas.microsoft.com/office/word/2010/wordml" xmlns:wpg="http://schemas.microsoft.com/office/word/2010/wordprocessingGroup" xmlns:wpi="http://schemas.microsoft.com/office/word/2010/wordprocessingInk" xmlns:wne="http://schemas.microsoft.com/office/word/2006/wordml" xmlns:wps="http://schemas.microsoft.com/office/word/2010/wordprocessingShape" mc:Ignorable="w14 wp14">
-  <w:footnote w:type="separator" w:id="-1">
+<w:footnotes xmlns:ve="http://schemas.openxmlformats.org/markup-compatibility/2006" xmlns:o="urn:schemas-microsoft-com:office:office" xmlns:r="http://schemas.openxmlformats.org/officeDocument/2006/relationships" xmlns:m="http://schemas.openxmlformats.org/officeDocument/2006/math" xmlns:v="urn:schemas-microsoft-com:vml" xmlns:wp="http://schemas.openxmlformats.org/drawingml/2006/wordprocessingDrawing" xmlns:w10="urn:schemas-microsoft-com:office:word" xmlns:w="http://schemas.openxmlformats.org/wordprocessingml/2006/main" xmlns:wne="http://schemas.microsoft.com/office/word/2006/wordml">
+  <w:footnote w:type="separator" w:id="0">
     <w:p>
       <w:pPr>
         <w:spacing w:after="0" w:line="240" w:lineRule="auto"/>
@@ -10239,7 +10431,7 @@
       </w:r>
     </w:p>
   </w:footnote>
-  <w:footnote w:type="continuationSeparator" w:id="0">
+  <w:footnote w:type="continuationSeparator" w:id="1">
     <w:p>
       <w:pPr>
         <w:spacing w:after="0" w:line="240" w:lineRule="auto"/>
@@ -10253,20 +10445,20 @@
 </file>
 
 <file path=word/header1.xml><?xml version="1.0" encoding="utf-8"?>
-<w:hdr xmlns:wpc="http://schemas.microsoft.com/office/word/2010/wordprocessingCanvas" xmlns:mc="http://schemas.openxmlformats.org/markup-compatibility/2006" xmlns:o="urn:schemas-microsoft-com:office:office" xmlns:r="http://schemas.openxmlformats.org/officeDocument/2006/relationships" xmlns:m="http://schemas.openxmlformats.org/officeDocument/2006/math" xmlns:v="urn:schemas-microsoft-com:vml" xmlns:wp14="http://schemas.microsoft.com/office/word/2010/wordprocessingDrawing" xmlns:wp="http://schemas.openxmlformats.org/drawingml/2006/wordprocessingDrawing" xmlns:w10="urn:schemas-microsoft-com:office:word" xmlns:w="http://schemas.openxmlformats.org/wordprocessingml/2006/main" xmlns:w14="http://schemas.microsoft.com/office/word/2010/wordml" xmlns:wpg="http://schemas.microsoft.com/office/word/2010/wordprocessingGroup" xmlns:wpi="http://schemas.microsoft.com/office/word/2010/wordprocessingInk" xmlns:wne="http://schemas.microsoft.com/office/word/2006/wordml" xmlns:wps="http://schemas.microsoft.com/office/word/2010/wordprocessingShape" mc:Ignorable="w14 wp14">
+<w:hdr xmlns:ve="http://schemas.openxmlformats.org/markup-compatibility/2006" xmlns:o="urn:schemas-microsoft-com:office:office" xmlns:r="http://schemas.openxmlformats.org/officeDocument/2006/relationships" xmlns:m="http://schemas.openxmlformats.org/officeDocument/2006/math" xmlns:v="urn:schemas-microsoft-com:vml" xmlns:wp="http://schemas.openxmlformats.org/drawingml/2006/wordprocessingDrawing" xmlns:w10="urn:schemas-microsoft-com:office:word" xmlns:w="http://schemas.openxmlformats.org/wordprocessingml/2006/main" xmlns:wne="http://schemas.microsoft.com/office/word/2006/wordml">
   <w:p>
     <w:pPr>
       <w:pStyle w:val="Header"/>
     </w:pPr>
     <w:r>
-      <w:t>PA1309 GA01</w:t>
+      <w:t>PA1309 GA02</w:t>
     </w:r>
   </w:p>
 </w:hdr>
 </file>
 
 <file path=word/numbering.xml><?xml version="1.0" encoding="utf-8"?>
-<w:numbering xmlns:wpc="http://schemas.microsoft.com/office/word/2010/wordprocessingCanvas" xmlns:mc="http://schemas.openxmlformats.org/markup-compatibility/2006" xmlns:o="urn:schemas-microsoft-com:office:office" xmlns:r="http://schemas.openxmlformats.org/officeDocument/2006/relationships" xmlns:m="http://schemas.openxmlformats.org/officeDocument/2006/math" xmlns:v="urn:schemas-microsoft-com:vml" xmlns:wp14="http://schemas.microsoft.com/office/word/2010/wordprocessingDrawing" xmlns:wp="http://schemas.openxmlformats.org/drawingml/2006/wordprocessingDrawing" xmlns:w10="urn:schemas-microsoft-com:office:word" xmlns:w="http://schemas.openxmlformats.org/wordprocessingml/2006/main" xmlns:w14="http://schemas.microsoft.com/office/word/2010/wordml" xmlns:wpg="http://schemas.microsoft.com/office/word/2010/wordprocessingGroup" xmlns:wpi="http://schemas.microsoft.com/office/word/2010/wordprocessingInk" xmlns:wne="http://schemas.microsoft.com/office/word/2006/wordml" xmlns:wps="http://schemas.microsoft.com/office/word/2010/wordprocessingShape" mc:Ignorable="w14 wp14">
+<w:numbering xmlns:ve="http://schemas.openxmlformats.org/markup-compatibility/2006" xmlns:o="urn:schemas-microsoft-com:office:office" xmlns:r="http://schemas.openxmlformats.org/officeDocument/2006/relationships" xmlns:m="http://schemas.openxmlformats.org/officeDocument/2006/math" xmlns:v="urn:schemas-microsoft-com:vml" xmlns:wp="http://schemas.openxmlformats.org/drawingml/2006/wordprocessingDrawing" xmlns:w10="urn:schemas-microsoft-com:office:word" xmlns:w="http://schemas.openxmlformats.org/wordprocessingml/2006/main" xmlns:wne="http://schemas.microsoft.com/office/word/2006/wordml">
   <w:abstractNum w:abstractNumId="0">
     <w:nsid w:val="04527712"/>
     <w:multiLevelType w:val="hybridMultilevel"/>
@@ -10847,7 +11039,7 @@
 </file>
 
 <file path=word/styles.xml><?xml version="1.0" encoding="utf-8"?>
-<w:styles xmlns:mc="http://schemas.openxmlformats.org/markup-compatibility/2006" xmlns:r="http://schemas.openxmlformats.org/officeDocument/2006/relationships" xmlns:w="http://schemas.openxmlformats.org/wordprocessingml/2006/main" xmlns:w14="http://schemas.microsoft.com/office/word/2010/wordml" mc:Ignorable="w14">
+<w:styles xmlns:r="http://schemas.openxmlformats.org/officeDocument/2006/relationships" xmlns:w="http://schemas.openxmlformats.org/wordprocessingml/2006/main">
   <w:docDefaults>
     <w:rPrDefault>
       <w:rPr>
@@ -11088,6 +11280,7 @@
     <w:uiPriority w:val="99"/>
     <w:semiHidden/>
     <w:unhideWhenUsed/>
+    <w:qFormat/>
     <w:tblPr>
       <w:tblInd w:w="0" w:type="dxa"/>
       <w:tblCellMar>
@@ -11732,4 +11925,16 @@
   <a:objectDefaults/>
   <a:extraClrSchemeLst/>
 </a:theme>
+</file>
+
+<file path=customXml/item1.xml><?xml version="1.0" encoding="utf-8"?>
+<b:Sources xmlns:b="http://schemas.openxmlformats.org/officeDocument/2006/bibliography" xmlns="http://schemas.openxmlformats.org/officeDocument/2006/bibliography" SelectedStyle="\APA.XSL" StyleName="APA"/>
+</file>
+
+<file path=customXml/itemProps1.xml><?xml version="1.0" encoding="utf-8"?>
+<ds:datastoreItem xmlns:ds="http://schemas.openxmlformats.org/officeDocument/2006/customXml" ds:itemID="{B0D41690-A675-4A97-8DF7-F65F6C229325}">
+  <ds:schemaRefs>
+    <ds:schemaRef ds:uri="http://schemas.openxmlformats.org/officeDocument/2006/bibliography"/>
+  </ds:schemaRefs>
+</ds:datastoreItem>
 </file>
</xml_diff>